<commit_message>
added tooltips and updated changes from ashley
</commit_message>
<xml_diff>
--- a/docs/PSDocs-BaseTemplate_020414.docx
+++ b/docs/PSDocs-BaseTemplate_020414.docx
@@ -33,8 +33,6 @@
       <w:r>
         <w:t>Base Template</w:t>
       </w:r>
-      <w:bookmarkStart w:id="0" w:name="_GoBack"/>
-      <w:bookmarkEnd w:id="0"/>
     </w:p>
     <w:p>
       <w:pPr>
@@ -200,7 +198,7 @@
         <w:rPr>
           <w:b w:val="0"/>
         </w:rPr>
-        <w:t>controllerimage</w:t>
+        <w:t>PS_ControllerDiagram</w:t>
       </w:r>
       <w:r>
         <w:rPr>
@@ -229,11 +227,13 @@
         <w:rPr>
           <w:b/>
         </w:rPr>
-        <w:t>Sample controls</w:t>
+        <w:t>Meow</w:t>
       </w:r>
       <w:r>
         <w:tab/>
-        <w:t>TBA</w:t>
+      </w:r>
+      <w:r>
+        <w:t>[SQUARE]</w:t>
       </w:r>
     </w:p>
     <w:p>
@@ -244,11 +244,13 @@
         <w:rPr>
           <w:b/>
         </w:rPr>
-        <w:t>Sample controls</w:t>
+        <w:t>Scratch</w:t>
       </w:r>
       <w:r>
         <w:tab/>
-        <w:t>TBA</w:t>
+      </w:r>
+      <w:r>
+        <w:t>[TRIANGLE]</w:t>
       </w:r>
     </w:p>
     <w:p>
@@ -259,11 +261,13 @@
         <w:rPr>
           <w:b/>
         </w:rPr>
-        <w:t>Sample controls</w:t>
+        <w:t>Purr</w:t>
       </w:r>
       <w:r>
         <w:tab/>
-        <w:t>TBA</w:t>
+      </w:r>
+      <w:r>
+        <w:t>[CIRCLE]</w:t>
       </w:r>
     </w:p>
     <w:p>
@@ -274,11 +278,30 @@
         <w:rPr>
           <w:b/>
         </w:rPr>
-        <w:t>Sample controls</w:t>
+        <w:t>Sleep</w:t>
       </w:r>
       <w:r>
         <w:tab/>
-        <w:t>TBA</w:t>
+      </w:r>
+      <w:r>
+        <w:t>[X]</w:t>
+      </w:r>
+    </w:p>
+    <w:p>
+      <w:pPr>
+        <w:pStyle w:val="ControlItem"/>
+      </w:pPr>
+      <w:r>
+        <w:rPr>
+          <w:b/>
+        </w:rPr>
+        <w:t>Hiss</w:t>
+      </w:r>
+      <w:r>
+        <w:tab/>
+      </w:r>
+      <w:r>
+        <w:t>OPTIONS</w:t>
       </w:r>
     </w:p>
     <w:p>
@@ -300,11 +323,13 @@
         <w:rPr>
           <w:b/>
         </w:rPr>
-        <w:t>Sample controls</w:t>
+        <w:t>Hide</w:t>
       </w:r>
       <w:r>
         <w:tab/>
-        <w:t>TBA</w:t>
+      </w:r>
+      <w:r>
+        <w:t>[L1]</w:t>
       </w:r>
     </w:p>
     <w:p>
@@ -315,11 +340,13 @@
         <w:rPr>
           <w:b/>
         </w:rPr>
-        <w:t>Sample controls</w:t>
+        <w:t>Groom</w:t>
       </w:r>
       <w:r>
         <w:tab/>
-        <w:t>TBA</w:t>
+      </w:r>
+      <w:r>
+        <w:t>[L2]</w:t>
       </w:r>
     </w:p>
     <w:p>
@@ -330,11 +357,30 @@
         <w:rPr>
           <w:b/>
         </w:rPr>
-        <w:t>Sample controls</w:t>
+        <w:t>Stare</w:t>
       </w:r>
       <w:r>
         <w:tab/>
-        <w:t>TBA</w:t>
+      </w:r>
+      <w:r>
+        <w:t>[R1]</w:t>
+      </w:r>
+    </w:p>
+    <w:p>
+      <w:pPr>
+        <w:pStyle w:val="ControlItem"/>
+      </w:pPr>
+      <w:r>
+        <w:rPr>
+          <w:b/>
+        </w:rPr>
+        <w:t>Loaf</w:t>
+      </w:r>
+      <w:r>
+        <w:tab/>
+      </w:r>
+      <w:r>
+        <w:t>[R2]</w:t>
       </w:r>
     </w:p>
     <w:p>
@@ -375,7 +421,7 @@
         <w:t>_image_</w:t>
       </w:r>
       <w:r>
-        <w:t>mainmenu</w:t>
+        <w:t>sushi_tamago_cat</w:t>
       </w:r>
       <w:r>
         <w:t>.jpg</w:t>
@@ -397,7 +443,438 @@
         <w:pStyle w:val="BodyNormal"/>
       </w:pPr>
       <w:r>
-        <w:t xml:space="preserve">Sample text. </w:t>
+        <w:t xml:space="preserve">Kitty </w:t>
+      </w:r>
+      <w:proofErr w:type="spellStart"/>
+      <w:r>
+        <w:t>ipsum</w:t>
+      </w:r>
+      <w:proofErr w:type="spellEnd"/>
+      <w:r>
+        <w:t xml:space="preserve"> dolor sit </w:t>
+      </w:r>
+      <w:proofErr w:type="spellStart"/>
+      <w:r>
+        <w:t>amet</w:t>
+      </w:r>
+      <w:proofErr w:type="spellEnd"/>
+      <w:r>
+        <w:t xml:space="preserve">, kittens </w:t>
+      </w:r>
+      <w:proofErr w:type="spellStart"/>
+      <w:r>
+        <w:t>aliquam</w:t>
+      </w:r>
+      <w:proofErr w:type="spellEnd"/>
+      <w:r>
+        <w:t xml:space="preserve"> </w:t>
+      </w:r>
+      <w:proofErr w:type="spellStart"/>
+      <w:r>
+        <w:t>nibh</w:t>
+      </w:r>
+      <w:proofErr w:type="spellEnd"/>
+      <w:r>
+        <w:t xml:space="preserve"> </w:t>
+      </w:r>
+      <w:proofErr w:type="spellStart"/>
+      <w:r>
+        <w:t>suscipit</w:t>
+      </w:r>
+      <w:proofErr w:type="spellEnd"/>
+      <w:r>
+        <w:t xml:space="preserve"> tempus feed me, sleep in the sink </w:t>
+      </w:r>
+      <w:proofErr w:type="spellStart"/>
+      <w:r>
+        <w:t>mauris</w:t>
+      </w:r>
+      <w:proofErr w:type="spellEnd"/>
+      <w:r>
+        <w:t xml:space="preserve"> a </w:t>
+      </w:r>
+      <w:proofErr w:type="spellStart"/>
+      <w:r>
+        <w:t>vehicula</w:t>
+      </w:r>
+      <w:proofErr w:type="spellEnd"/>
+      <w:r>
+        <w:t xml:space="preserve"> attack your ankles tempus </w:t>
+      </w:r>
+      <w:proofErr w:type="spellStart"/>
+      <w:r>
+        <w:t>sagittis</w:t>
+      </w:r>
+      <w:proofErr w:type="spellEnd"/>
+      <w:r>
+        <w:t xml:space="preserve">. </w:t>
+      </w:r>
+      <w:proofErr w:type="spellStart"/>
+      <w:r>
+        <w:t>Enim</w:t>
+      </w:r>
+      <w:proofErr w:type="spellEnd"/>
+      <w:r>
+        <w:t xml:space="preserve"> </w:t>
+      </w:r>
+      <w:proofErr w:type="spellStart"/>
+      <w:r>
+        <w:t>iaculis</w:t>
+      </w:r>
+      <w:proofErr w:type="spellEnd"/>
+      <w:r>
+        <w:t xml:space="preserve"> </w:t>
+      </w:r>
+      <w:proofErr w:type="spellStart"/>
+      <w:r>
+        <w:t>tortor</w:t>
+      </w:r>
+      <w:proofErr w:type="spellEnd"/>
+      <w:r>
+        <w:t xml:space="preserve"> litter box </w:t>
+      </w:r>
+      <w:proofErr w:type="spellStart"/>
+      <w:r>
+        <w:t>orci</w:t>
+      </w:r>
+      <w:proofErr w:type="spellEnd"/>
+      <w:r>
+        <w:t xml:space="preserve"> </w:t>
+      </w:r>
+      <w:proofErr w:type="spellStart"/>
+      <w:r>
+        <w:t>turpis</w:t>
+      </w:r>
+      <w:proofErr w:type="spellEnd"/>
+      <w:r>
+        <w:t xml:space="preserve">, </w:t>
+      </w:r>
+      <w:proofErr w:type="spellStart"/>
+      <w:r>
+        <w:t>faucibus</w:t>
+      </w:r>
+      <w:proofErr w:type="spellEnd"/>
+      <w:r>
+        <w:t xml:space="preserve"> sleep in the sink tempus </w:t>
+      </w:r>
+      <w:proofErr w:type="spellStart"/>
+      <w:r>
+        <w:t>tempus</w:t>
+      </w:r>
+      <w:proofErr w:type="spellEnd"/>
+      <w:r>
+        <w:t xml:space="preserve"> claw. </w:t>
+      </w:r>
+      <w:proofErr w:type="spellStart"/>
+      <w:r>
+        <w:t>Tristique</w:t>
+      </w:r>
+      <w:proofErr w:type="spellEnd"/>
+      <w:r>
+        <w:t xml:space="preserve"> stuck in a tree puking </w:t>
+      </w:r>
+      <w:proofErr w:type="spellStart"/>
+      <w:r>
+        <w:t>tortor</w:t>
+      </w:r>
+      <w:proofErr w:type="spellEnd"/>
+      <w:r>
+        <w:t xml:space="preserve">, </w:t>
+      </w:r>
+      <w:proofErr w:type="gramStart"/>
+      <w:r>
+        <w:t>bat rip</w:t>
+      </w:r>
+      <w:proofErr w:type="gramEnd"/>
+      <w:r>
+        <w:t xml:space="preserve"> the couch </w:t>
+      </w:r>
+      <w:proofErr w:type="spellStart"/>
+      <w:r>
+        <w:t>nullam</w:t>
+      </w:r>
+      <w:proofErr w:type="spellEnd"/>
+      <w:r>
+        <w:t xml:space="preserve"> </w:t>
+      </w:r>
+      <w:proofErr w:type="spellStart"/>
+      <w:r>
+        <w:t>bibendum</w:t>
+      </w:r>
+      <w:proofErr w:type="spellEnd"/>
+      <w:r>
+        <w:t xml:space="preserve"> </w:t>
+      </w:r>
+      <w:proofErr w:type="spellStart"/>
+      <w:r>
+        <w:t>sollicitudin</w:t>
+      </w:r>
+      <w:proofErr w:type="spellEnd"/>
+      <w:r>
+        <w:t xml:space="preserve"> </w:t>
+      </w:r>
+      <w:proofErr w:type="spellStart"/>
+      <w:r>
+        <w:t>pellentesque</w:t>
+      </w:r>
+      <w:proofErr w:type="spellEnd"/>
+      <w:r>
+        <w:t xml:space="preserve"> tail flick. Dolor give me fish stuck in a tree </w:t>
+      </w:r>
+      <w:proofErr w:type="spellStart"/>
+      <w:r>
+        <w:t>tristique</w:t>
+      </w:r>
+      <w:proofErr w:type="spellEnd"/>
+      <w:r>
+        <w:t xml:space="preserve"> knock over the lamp </w:t>
+      </w:r>
+      <w:proofErr w:type="spellStart"/>
+      <w:r>
+        <w:t>orci</w:t>
+      </w:r>
+      <w:proofErr w:type="spellEnd"/>
+      <w:r>
+        <w:t xml:space="preserve"> </w:t>
+      </w:r>
+      <w:proofErr w:type="spellStart"/>
+      <w:r>
+        <w:t>turpis</w:t>
+      </w:r>
+      <w:proofErr w:type="spellEnd"/>
+      <w:r>
+        <w:t xml:space="preserve">, tempus </w:t>
+      </w:r>
+      <w:proofErr w:type="spellStart"/>
+      <w:r>
+        <w:t>zzz</w:t>
+      </w:r>
+      <w:proofErr w:type="spellEnd"/>
+      <w:r>
+        <w:t xml:space="preserve"> give me fish </w:t>
+      </w:r>
+      <w:proofErr w:type="spellStart"/>
+      <w:r>
+        <w:t>cras</w:t>
+      </w:r>
+      <w:proofErr w:type="spellEnd"/>
+      <w:r>
+        <w:t xml:space="preserve"> </w:t>
+      </w:r>
+      <w:proofErr w:type="spellStart"/>
+      <w:proofErr w:type="gramStart"/>
+      <w:r>
+        <w:t>nec</w:t>
+      </w:r>
+      <w:proofErr w:type="spellEnd"/>
+      <w:proofErr w:type="gramEnd"/>
+      <w:r>
+        <w:t xml:space="preserve"> judging you </w:t>
+      </w:r>
+      <w:proofErr w:type="spellStart"/>
+      <w:r>
+        <w:t>nam</w:t>
+      </w:r>
+      <w:proofErr w:type="spellEnd"/>
+      <w:r>
+        <w:t xml:space="preserve">. </w:t>
+      </w:r>
+      <w:proofErr w:type="spellStart"/>
+      <w:r>
+        <w:t>Tincidunt</w:t>
+      </w:r>
+      <w:proofErr w:type="spellEnd"/>
+      <w:r>
+        <w:t xml:space="preserve"> </w:t>
+      </w:r>
+      <w:proofErr w:type="gramStart"/>
+      <w:r>
+        <w:t>a</w:t>
+      </w:r>
+      <w:proofErr w:type="gramEnd"/>
+      <w:r>
+        <w:t xml:space="preserve"> et rip the couch </w:t>
+      </w:r>
+      <w:proofErr w:type="spellStart"/>
+      <w:r>
+        <w:t>pharetra</w:t>
+      </w:r>
+      <w:proofErr w:type="spellEnd"/>
+      <w:r>
+        <w:t xml:space="preserve">, </w:t>
+      </w:r>
+      <w:proofErr w:type="spellStart"/>
+      <w:r>
+        <w:t>nibh</w:t>
+      </w:r>
+      <w:proofErr w:type="spellEnd"/>
+      <w:r>
+        <w:t xml:space="preserve"> scratched </w:t>
+      </w:r>
+      <w:proofErr w:type="spellStart"/>
+      <w:r>
+        <w:t>mauris</w:t>
+      </w:r>
+      <w:proofErr w:type="spellEnd"/>
+      <w:r>
+        <w:t xml:space="preserve"> a non </w:t>
+      </w:r>
+      <w:proofErr w:type="spellStart"/>
+      <w:r>
+        <w:t>iaculis</w:t>
+      </w:r>
+      <w:proofErr w:type="spellEnd"/>
+      <w:r>
+        <w:t xml:space="preserve"> </w:t>
+      </w:r>
+      <w:proofErr w:type="spellStart"/>
+      <w:r>
+        <w:t>nullam</w:t>
+      </w:r>
+      <w:proofErr w:type="spellEnd"/>
+      <w:r>
+        <w:t xml:space="preserve"> </w:t>
+      </w:r>
+      <w:proofErr w:type="spellStart"/>
+      <w:r>
+        <w:t>sagittis</w:t>
+      </w:r>
+      <w:proofErr w:type="spellEnd"/>
+      <w:r>
+        <w:t xml:space="preserve"> eat. </w:t>
+      </w:r>
+      <w:proofErr w:type="spellStart"/>
+      <w:r>
+        <w:t>Libero</w:t>
+      </w:r>
+      <w:proofErr w:type="spellEnd"/>
+      <w:r>
+        <w:t xml:space="preserve"> eat attack your ankles lay down in your way, </w:t>
+      </w:r>
+      <w:proofErr w:type="gramStart"/>
+      <w:r>
+        <w:t xml:space="preserve">non </w:t>
+      </w:r>
+      <w:proofErr w:type="spellStart"/>
+      <w:r>
+        <w:t>pharetra</w:t>
+      </w:r>
+      <w:proofErr w:type="spellEnd"/>
+      <w:proofErr w:type="gramEnd"/>
+      <w:r>
+        <w:t xml:space="preserve"> </w:t>
+      </w:r>
+      <w:proofErr w:type="spellStart"/>
+      <w:r>
+        <w:t>libero</w:t>
+      </w:r>
+      <w:proofErr w:type="spellEnd"/>
+      <w:r>
+        <w:t xml:space="preserve"> shed everywhere climb the curtains </w:t>
+      </w:r>
+      <w:proofErr w:type="spellStart"/>
+      <w:r>
+        <w:t>vel</w:t>
+      </w:r>
+      <w:proofErr w:type="spellEnd"/>
+      <w:r>
+        <w:t xml:space="preserve"> </w:t>
+      </w:r>
+      <w:proofErr w:type="spellStart"/>
+      <w:r>
+        <w:t>vestibulum</w:t>
+      </w:r>
+      <w:proofErr w:type="spellEnd"/>
+      <w:r>
+        <w:t xml:space="preserve"> lick. Non eat </w:t>
+      </w:r>
+      <w:proofErr w:type="spellStart"/>
+      <w:r>
+        <w:t>pellentesque</w:t>
+      </w:r>
+      <w:proofErr w:type="spellEnd"/>
+      <w:r>
+        <w:t xml:space="preserve"> </w:t>
+      </w:r>
+      <w:proofErr w:type="spellStart"/>
+      <w:r>
+        <w:t>enim</w:t>
+      </w:r>
+      <w:proofErr w:type="spellEnd"/>
+      <w:r>
+        <w:t xml:space="preserve">, </w:t>
+      </w:r>
+      <w:proofErr w:type="spellStart"/>
+      <w:r>
+        <w:t>etiam</w:t>
+      </w:r>
+      <w:proofErr w:type="spellEnd"/>
+      <w:r>
+        <w:t xml:space="preserve"> judging you biting </w:t>
+      </w:r>
+      <w:proofErr w:type="spellStart"/>
+      <w:r>
+        <w:t>vulputate</w:t>
+      </w:r>
+      <w:proofErr w:type="spellEnd"/>
+      <w:r>
+        <w:t xml:space="preserve"> catnip toss the </w:t>
+      </w:r>
+      <w:proofErr w:type="spellStart"/>
+      <w:r>
+        <w:t>mousie</w:t>
+      </w:r>
+      <w:proofErr w:type="spellEnd"/>
+      <w:r>
+        <w:t xml:space="preserve"> sleep on your keyboard </w:t>
+      </w:r>
+      <w:proofErr w:type="spellStart"/>
+      <w:r>
+        <w:t>vulputate</w:t>
+      </w:r>
+      <w:proofErr w:type="spellEnd"/>
+      <w:r>
+        <w:t xml:space="preserve">. Attack your ankles </w:t>
+      </w:r>
+      <w:proofErr w:type="spellStart"/>
+      <w:r>
+        <w:t>libero</w:t>
+      </w:r>
+      <w:proofErr w:type="spellEnd"/>
+      <w:r>
+        <w:t xml:space="preserve"> bat sleep on your face stuck in a tree, </w:t>
+      </w:r>
+      <w:proofErr w:type="spellStart"/>
+      <w:r>
+        <w:t>pharetra</w:t>
+      </w:r>
+      <w:proofErr w:type="spellEnd"/>
+      <w:r>
+        <w:t xml:space="preserve"> </w:t>
+      </w:r>
+      <w:proofErr w:type="spellStart"/>
+      <w:r>
+        <w:t>iaculis</w:t>
+      </w:r>
+      <w:proofErr w:type="spellEnd"/>
+      <w:r>
+        <w:t xml:space="preserve"> </w:t>
+      </w:r>
+      <w:proofErr w:type="spellStart"/>
+      <w:r>
+        <w:t>nibh</w:t>
+      </w:r>
+      <w:proofErr w:type="spellEnd"/>
+      <w:r>
+        <w:t xml:space="preserve"> attack I don't like that food </w:t>
+      </w:r>
+      <w:proofErr w:type="spellStart"/>
+      <w:r>
+        <w:t>amet</w:t>
+      </w:r>
+      <w:proofErr w:type="spellEnd"/>
+      <w:r>
+        <w:t>.</w:t>
       </w:r>
     </w:p>
     <w:p>
@@ -414,6 +891,486 @@
     <w:p>
       <w:pPr>
         <w:pStyle w:val="BodyNormal"/>
+        <w:sectPr>
+          <w:pgSz w:w="12240" w:h="15840"/>
+          <w:pgMar w:top="1440" w:right="1800" w:bottom="1440" w:left="1800" w:header="720" w:footer="720" w:gutter="0"/>
+          <w:cols w:space="720"/>
+        </w:sectPr>
+      </w:pPr>
+      <w:r>
+        <w:t xml:space="preserve">Toss the </w:t>
+      </w:r>
+      <w:proofErr w:type="spellStart"/>
+      <w:r>
+        <w:t>mousie</w:t>
+      </w:r>
+      <w:proofErr w:type="spellEnd"/>
+      <w:r>
+        <w:t xml:space="preserve"> </w:t>
+      </w:r>
+      <w:proofErr w:type="spellStart"/>
+      <w:r>
+        <w:t>vel</w:t>
+      </w:r>
+      <w:proofErr w:type="spellEnd"/>
+      <w:r>
+        <w:t xml:space="preserve"> </w:t>
+      </w:r>
+      <w:proofErr w:type="spellStart"/>
+      <w:r>
+        <w:t>aliquam</w:t>
+      </w:r>
+      <w:proofErr w:type="spellEnd"/>
+      <w:r>
+        <w:t xml:space="preserve"> biting, lick </w:t>
+      </w:r>
+      <w:proofErr w:type="spellStart"/>
+      <w:r>
+        <w:t>sagittis</w:t>
+      </w:r>
+      <w:proofErr w:type="spellEnd"/>
+      <w:r>
+        <w:t xml:space="preserve"> </w:t>
+      </w:r>
+      <w:proofErr w:type="spellStart"/>
+      <w:r>
+        <w:t>vestibulum</w:t>
+      </w:r>
+      <w:proofErr w:type="spellEnd"/>
+      <w:r>
+        <w:t xml:space="preserve"> jump on the table </w:t>
+      </w:r>
+      <w:proofErr w:type="spellStart"/>
+      <w:r>
+        <w:t>mauris</w:t>
+      </w:r>
+      <w:proofErr w:type="spellEnd"/>
+      <w:r>
+        <w:t xml:space="preserve"> a puking meow. </w:t>
+      </w:r>
+      <w:proofErr w:type="spellStart"/>
+      <w:r>
+        <w:t>Zzz</w:t>
+      </w:r>
+      <w:proofErr w:type="spellEnd"/>
+      <w:r>
+        <w:t xml:space="preserve"> </w:t>
+      </w:r>
+      <w:proofErr w:type="spellStart"/>
+      <w:r>
+        <w:t>tristique</w:t>
+      </w:r>
+      <w:proofErr w:type="spellEnd"/>
+      <w:r>
+        <w:t xml:space="preserve"> bat rip the couch, run sniff </w:t>
+      </w:r>
+      <w:proofErr w:type="spellStart"/>
+      <w:r>
+        <w:t>egestas</w:t>
+      </w:r>
+      <w:proofErr w:type="spellEnd"/>
+      <w:r>
+        <w:t xml:space="preserve"> </w:t>
+      </w:r>
+      <w:proofErr w:type="spellStart"/>
+      <w:r>
+        <w:t>bibendum</w:t>
+      </w:r>
+      <w:proofErr w:type="spellEnd"/>
+      <w:r>
+        <w:t xml:space="preserve"> lick tempus. Eat sleep on your keyboard </w:t>
+      </w:r>
+      <w:proofErr w:type="spellStart"/>
+      <w:r>
+        <w:t>nullam</w:t>
+      </w:r>
+      <w:proofErr w:type="spellEnd"/>
+      <w:r>
+        <w:t xml:space="preserve"> </w:t>
+      </w:r>
+      <w:proofErr w:type="spellStart"/>
+      <w:r>
+        <w:t>vehicula</w:t>
+      </w:r>
+      <w:proofErr w:type="spellEnd"/>
+      <w:r>
+        <w:t xml:space="preserve"> </w:t>
+      </w:r>
+      <w:proofErr w:type="gramStart"/>
+      <w:r>
+        <w:t>catnip,</w:t>
+      </w:r>
+      <w:proofErr w:type="gramEnd"/>
+      <w:r>
+        <w:t xml:space="preserve"> puking </w:t>
+      </w:r>
+      <w:proofErr w:type="spellStart"/>
+      <w:r>
+        <w:t>faucibus</w:t>
+      </w:r>
+      <w:proofErr w:type="spellEnd"/>
+      <w:r>
+        <w:t xml:space="preserve"> claw </w:t>
+      </w:r>
+      <w:proofErr w:type="spellStart"/>
+      <w:r>
+        <w:t>vestibulum</w:t>
+      </w:r>
+      <w:proofErr w:type="spellEnd"/>
+      <w:r>
+        <w:t xml:space="preserve"> </w:t>
+      </w:r>
+      <w:proofErr w:type="spellStart"/>
+      <w:r>
+        <w:t>egestas</w:t>
+      </w:r>
+      <w:proofErr w:type="spellEnd"/>
+      <w:r>
+        <w:t xml:space="preserve"> biting. Meow jump on the table sleep on your keyboard I don't like that food, </w:t>
+      </w:r>
+      <w:proofErr w:type="spellStart"/>
+      <w:r>
+        <w:t>chuf</w:t>
+      </w:r>
+      <w:proofErr w:type="spellEnd"/>
+      <w:r>
+        <w:t xml:space="preserve"> </w:t>
+      </w:r>
+      <w:proofErr w:type="spellStart"/>
+      <w:r>
+        <w:t>nibh</w:t>
+      </w:r>
+      <w:proofErr w:type="spellEnd"/>
+      <w:r>
+        <w:t xml:space="preserve"> scratched </w:t>
+      </w:r>
+      <w:proofErr w:type="spellStart"/>
+      <w:r>
+        <w:t>iaculis</w:t>
+      </w:r>
+      <w:proofErr w:type="spellEnd"/>
+      <w:r>
+        <w:t xml:space="preserve"> </w:t>
+      </w:r>
+      <w:proofErr w:type="spellStart"/>
+      <w:r>
+        <w:t>faucibus</w:t>
+      </w:r>
+      <w:proofErr w:type="spellEnd"/>
+      <w:r>
+        <w:t xml:space="preserve"> </w:t>
+      </w:r>
+      <w:proofErr w:type="spellStart"/>
+      <w:r>
+        <w:t>vehicula</w:t>
+      </w:r>
+      <w:proofErr w:type="spellEnd"/>
+      <w:r>
+        <w:t xml:space="preserve"> </w:t>
+      </w:r>
+      <w:proofErr w:type="spellStart"/>
+      <w:r>
+        <w:t>enim</w:t>
+      </w:r>
+      <w:proofErr w:type="spellEnd"/>
+      <w:r>
+        <w:t xml:space="preserve"> </w:t>
+      </w:r>
+      <w:proofErr w:type="spellStart"/>
+      <w:r>
+        <w:t>ut.</w:t>
+      </w:r>
+      <w:proofErr w:type="spellEnd"/>
+      <w:r>
+        <w:t xml:space="preserve"> Give me fish stretching </w:t>
+      </w:r>
+      <w:proofErr w:type="spellStart"/>
+      <w:r>
+        <w:t>suspendisse</w:t>
+      </w:r>
+      <w:proofErr w:type="spellEnd"/>
+      <w:r>
+        <w:t xml:space="preserve"> feed me </w:t>
+      </w:r>
+      <w:proofErr w:type="spellStart"/>
+      <w:r>
+        <w:t>faucibus</w:t>
+      </w:r>
+      <w:proofErr w:type="spellEnd"/>
+      <w:r>
+        <w:t xml:space="preserve">, </w:t>
+      </w:r>
+      <w:proofErr w:type="spellStart"/>
+      <w:r>
+        <w:t>sagittis</w:t>
+      </w:r>
+      <w:proofErr w:type="spellEnd"/>
+      <w:r>
+        <w:t xml:space="preserve"> litter box kittens jump in </w:t>
+      </w:r>
+      <w:proofErr w:type="spellStart"/>
+      <w:r>
+        <w:t>viverra</w:t>
+      </w:r>
+      <w:proofErr w:type="spellEnd"/>
+      <w:r>
+        <w:t xml:space="preserve">. Stretching stuck in a tree </w:t>
+      </w:r>
+      <w:proofErr w:type="spellStart"/>
+      <w:r>
+        <w:t>cras</w:t>
+      </w:r>
+      <w:proofErr w:type="spellEnd"/>
+      <w:r>
+        <w:t xml:space="preserve"> </w:t>
+      </w:r>
+      <w:proofErr w:type="spellStart"/>
+      <w:proofErr w:type="gramStart"/>
+      <w:r>
+        <w:t>nec</w:t>
+      </w:r>
+      <w:proofErr w:type="spellEnd"/>
+      <w:proofErr w:type="gramEnd"/>
+      <w:r>
+        <w:t xml:space="preserve"> </w:t>
+      </w:r>
+      <w:proofErr w:type="spellStart"/>
+      <w:r>
+        <w:t>tincidunt</w:t>
+      </w:r>
+      <w:proofErr w:type="spellEnd"/>
+      <w:r>
+        <w:t xml:space="preserve"> a, </w:t>
+      </w:r>
+      <w:proofErr w:type="spellStart"/>
+      <w:r>
+        <w:t>enim</w:t>
+      </w:r>
+      <w:proofErr w:type="spellEnd"/>
+      <w:r>
+        <w:t xml:space="preserve"> </w:t>
+      </w:r>
+      <w:proofErr w:type="spellStart"/>
+      <w:r>
+        <w:t>ut</w:t>
+      </w:r>
+      <w:proofErr w:type="spellEnd"/>
+      <w:r>
+        <w:t xml:space="preserve"> </w:t>
+      </w:r>
+      <w:proofErr w:type="spellStart"/>
+      <w:r>
+        <w:t>quis</w:t>
+      </w:r>
+      <w:proofErr w:type="spellEnd"/>
+      <w:r>
+        <w:t xml:space="preserve"> shed everywhere et </w:t>
+      </w:r>
+      <w:proofErr w:type="spellStart"/>
+      <w:r>
+        <w:t>nibh</w:t>
+      </w:r>
+      <w:proofErr w:type="spellEnd"/>
+      <w:r>
+        <w:t xml:space="preserve"> eat the grass. Litter box chase the red dot </w:t>
+      </w:r>
+      <w:proofErr w:type="spellStart"/>
+      <w:r>
+        <w:t>etiam</w:t>
+      </w:r>
+      <w:proofErr w:type="spellEnd"/>
+      <w:r>
+        <w:t xml:space="preserve"> shed everywhere meow fluffy fur, lay down in your way sniff catnip </w:t>
+      </w:r>
+      <w:proofErr w:type="spellStart"/>
+      <w:r>
+        <w:t>tortor</w:t>
+      </w:r>
+      <w:proofErr w:type="spellEnd"/>
+      <w:r>
+        <w:t xml:space="preserve"> hiss tail flick. </w:t>
+      </w:r>
+      <w:proofErr w:type="spellStart"/>
+      <w:r>
+        <w:t>Rutrum</w:t>
+      </w:r>
+      <w:proofErr w:type="spellEnd"/>
+      <w:r>
+        <w:t xml:space="preserve"> attack your ankles sleep on your face stretching, </w:t>
+      </w:r>
+      <w:proofErr w:type="spellStart"/>
+      <w:r>
+        <w:t>nam</w:t>
+      </w:r>
+      <w:proofErr w:type="spellEnd"/>
+      <w:r>
+        <w:t xml:space="preserve"> </w:t>
+      </w:r>
+      <w:proofErr w:type="spellStart"/>
+      <w:r>
+        <w:t>tortor</w:t>
+      </w:r>
+      <w:proofErr w:type="spellEnd"/>
+      <w:r>
+        <w:t xml:space="preserve"> </w:t>
+      </w:r>
+      <w:proofErr w:type="spellStart"/>
+      <w:r>
+        <w:t>justo</w:t>
+      </w:r>
+      <w:proofErr w:type="spellEnd"/>
+      <w:r>
+        <w:t xml:space="preserve"> jump on the table ac scratched.</w:t>
+      </w:r>
+    </w:p>
+    <w:p>
+      <w:pPr>
+        <w:pStyle w:val="AHead"/>
+        <w:rPr>
+          <w:b/>
+        </w:rPr>
+      </w:pPr>
+      <w:r>
+        <w:lastRenderedPageBreak/>
+        <w:t>Game S</w:t>
+      </w:r>
+      <w:r>
+        <w:t>creen</w:t>
+      </w:r>
+    </w:p>
+    <w:p>
+      <w:pPr>
+        <w:pStyle w:val="ModalImage"/>
+      </w:pPr>
+      <w:proofErr w:type="gramStart"/>
+      <w:r>
+        <w:t>modal</w:t>
+      </w:r>
+      <w:proofErr w:type="gramEnd"/>
+      <w:r>
+        <w:t>_image_</w:t>
+      </w:r>
+      <w:r>
+        <w:t>zombie_kitty</w:t>
+      </w:r>
+      <w:r>
+        <w:t>.jpg</w:t>
+      </w:r>
+    </w:p>
+    <w:p>
+      <w:pPr>
+        <w:pStyle w:val="CalloutTitle"/>
+      </w:pPr>
+      <w:r>
+        <w:t xml:space="preserve">1. </w:t>
+      </w:r>
+      <w:r>
+        <w:t>HUD Element</w:t>
+      </w:r>
+    </w:p>
+    <w:p>
+      <w:pPr>
+        <w:pStyle w:val="CalloutDescription"/>
+      </w:pPr>
+      <w:proofErr w:type="gramStart"/>
+      <w:r>
+        <w:t>HUD element description.</w:t>
+      </w:r>
+      <w:proofErr w:type="gramEnd"/>
+    </w:p>
+    <w:p>
+      <w:pPr>
+        <w:pStyle w:val="CalloutTitle"/>
+      </w:pPr>
+      <w:r>
+        <w:t xml:space="preserve">2. </w:t>
+      </w:r>
+      <w:r>
+        <w:t>HUD Element</w:t>
+      </w:r>
+    </w:p>
+    <w:p>
+      <w:pPr>
+        <w:pStyle w:val="CalloutDescription"/>
+      </w:pPr>
+      <w:proofErr w:type="gramStart"/>
+      <w:r>
+        <w:t>HUD element description.</w:t>
+      </w:r>
+      <w:proofErr w:type="gramEnd"/>
+    </w:p>
+    <w:p>
+      <w:pPr>
+        <w:pStyle w:val="CalloutTitle"/>
+      </w:pPr>
+      <w:r>
+        <w:t xml:space="preserve">3. </w:t>
+      </w:r>
+      <w:r>
+        <w:t>HUD Element</w:t>
+      </w:r>
+    </w:p>
+    <w:p>
+      <w:pPr>
+        <w:pStyle w:val="CalloutDescription"/>
+        <w:sectPr>
+          <w:pgSz w:w="12240" w:h="15840"/>
+          <w:pgMar w:top="1440" w:right="1800" w:bottom="1440" w:left="1800" w:header="720" w:footer="720" w:gutter="0"/>
+          <w:cols w:space="720"/>
+        </w:sectPr>
+      </w:pPr>
+      <w:proofErr w:type="gramStart"/>
+      <w:r>
+        <w:t>HUD element description.</w:t>
+      </w:r>
+      <w:proofErr w:type="gramEnd"/>
+    </w:p>
+    <w:p>
+      <w:pPr>
+        <w:pStyle w:val="AHead"/>
+        <w:rPr>
+          <w:b/>
+        </w:rPr>
+      </w:pPr>
+      <w:r>
+        <w:lastRenderedPageBreak/>
+        <w:t>Additional M</w:t>
+      </w:r>
+      <w:r>
+        <w:t>enu</w:t>
+      </w:r>
+    </w:p>
+    <w:p>
+      <w:pPr>
+        <w:pStyle w:val="Comment-Translation"/>
+        <w:rPr>
+          <w:b w:val="0"/>
+        </w:rPr>
+      </w:pPr>
+      <w:r>
+        <w:rPr>
+          <w:b w:val="0"/>
+        </w:rPr>
+        <w:t>Note to translator</w:t>
+      </w:r>
+    </w:p>
+    <w:p>
+      <w:pPr>
+        <w:pStyle w:val="BodyHead"/>
+        <w:rPr>
+          <w:b/>
+        </w:rPr>
+      </w:pPr>
+      <w:r>
+        <w:t>Menu O</w:t>
+      </w:r>
+      <w:r>
+        <w:t>ption</w:t>
+      </w:r>
+    </w:p>
+    <w:p>
+      <w:pPr>
+        <w:pStyle w:val="BodyNormal"/>
       </w:pPr>
       <w:r>
         <w:t>Sample text.</w:t>
@@ -427,10 +1384,7 @@
         </w:rPr>
       </w:pPr>
       <w:r>
-        <w:t>Sample O</w:t>
-      </w:r>
-      <w:r>
-        <w:t>ption</w:t>
+        <w:t>Menu Option</w:t>
       </w:r>
     </w:p>
     <w:p>
@@ -441,6 +1395,40 @@
         <w:t>Sample text.</w:t>
       </w:r>
     </w:p>
+    <w:p>
+      <w:pPr>
+        <w:pStyle w:val="Comment-Editorial"/>
+        <w:rPr>
+          <w:b w:val="0"/>
+        </w:rPr>
+      </w:pPr>
+      <w:r>
+        <w:rPr>
+          <w:b w:val="0"/>
+        </w:rPr>
+        <w:t>Note to editorial team or studio</w:t>
+      </w:r>
+    </w:p>
+    <w:p>
+      <w:pPr>
+        <w:pStyle w:val="BodyHead"/>
+        <w:rPr>
+          <w:b/>
+        </w:rPr>
+      </w:pPr>
+      <w:r>
+        <w:t>Menu Option</w:t>
+      </w:r>
+    </w:p>
+    <w:p>
+      <w:pPr>
+        <w:pStyle w:val="BodyNormal"/>
+      </w:pPr>
+      <w:r>
+        <w:t>Sample text.</w:t>
+      </w:r>
+    </w:p>
+    <w:p/>
     <w:p>
       <w:pPr>
         <w:pStyle w:val="AHead"/>
@@ -460,10 +1448,981 @@
       </w:pPr>
       <w:r>
         <w:lastRenderedPageBreak/>
-        <w:t>Game S</w:t>
-      </w:r>
-      <w:r>
-        <w:t>creen</w:t>
+        <w:t xml:space="preserve">Meow </w:t>
+      </w:r>
+      <w:proofErr w:type="spellStart"/>
+      <w:r>
+        <w:t>Meow</w:t>
+      </w:r>
+      <w:proofErr w:type="spellEnd"/>
+      <w:r>
+        <w:t xml:space="preserve"> </w:t>
+      </w:r>
+      <w:proofErr w:type="spellStart"/>
+      <w:r>
+        <w:t>Meow</w:t>
+      </w:r>
+      <w:proofErr w:type="spellEnd"/>
+    </w:p>
+    <w:p>
+      <w:pPr>
+        <w:pStyle w:val="BHead"/>
+        <w:rPr>
+          <w:b/>
+        </w:rPr>
+      </w:pPr>
+      <w:bookmarkStart w:id="0" w:name="OLE_LINK1"/>
+      <w:r>
+        <w:t>Feed Me, Human</w:t>
+      </w:r>
+    </w:p>
+    <w:bookmarkEnd w:id="0"/>
+    <w:p>
+      <w:pPr>
+        <w:pStyle w:val="BodyHead"/>
+        <w:rPr>
+          <w:b/>
+        </w:rPr>
+      </w:pPr>
+      <w:r>
+        <w:t xml:space="preserve">Pet Me Now, </w:t>
+      </w:r>
+      <w:proofErr w:type="spellStart"/>
+      <w:r>
+        <w:t>Purrr</w:t>
+      </w:r>
+      <w:proofErr w:type="spellEnd"/>
+      <w:r>
+        <w:t>…</w:t>
+      </w:r>
+    </w:p>
+    <w:p>
+      <w:pPr>
+        <w:pStyle w:val="BodyNormal"/>
+        <w:rPr>
+          <w:rStyle w:val="ModalTrigger"/>
+        </w:rPr>
+      </w:pPr>
+      <w:r>
+        <w:rPr>
+          <w:rStyle w:val="ModalTrigger"/>
+        </w:rPr>
+        <w:t xml:space="preserve">Click here for a cute modal </w:t>
+      </w:r>
+      <w:proofErr w:type="gramStart"/>
+      <w:r>
+        <w:rPr>
+          <w:rStyle w:val="ModalTrigger"/>
+        </w:rPr>
+        <w:t>trigger</w:t>
+      </w:r>
+      <w:r>
+        <w:rPr>
+          <w:rStyle w:val="ModalTrigger"/>
+        </w:rPr>
+        <w:t>[</w:t>
+      </w:r>
+      <w:proofErr w:type="gramEnd"/>
+      <w:r>
+        <w:rPr>
+          <w:rStyle w:val="ModalTrigger"/>
+        </w:rPr>
+        <w:t>modal_1]</w:t>
+      </w:r>
+    </w:p>
+    <w:p>
+      <w:pPr>
+        <w:pStyle w:val="ModalContent"/>
+      </w:pPr>
+      <w:r>
+        <w:t>[</w:t>
+      </w:r>
+      <w:proofErr w:type="gramStart"/>
+      <w:r>
+        <w:t>modal</w:t>
+      </w:r>
+      <w:proofErr w:type="gramEnd"/>
+      <w:r>
+        <w:t>_1]</w:t>
+      </w:r>
+    </w:p>
+    <w:p>
+      <w:pPr>
+        <w:pStyle w:val="BodyHead"/>
+      </w:pPr>
+      <w:r>
+        <w:t>I’m A Modal Content Header</w:t>
+      </w:r>
+    </w:p>
+    <w:p>
+      <w:pPr>
+        <w:pStyle w:val="BodyNormal"/>
+      </w:pPr>
+      <w:proofErr w:type="spellStart"/>
+      <w:r>
+        <w:t>Cras</w:t>
+      </w:r>
+      <w:proofErr w:type="spellEnd"/>
+      <w:r>
+        <w:t xml:space="preserve"> </w:t>
+      </w:r>
+      <w:proofErr w:type="spellStart"/>
+      <w:proofErr w:type="gramStart"/>
+      <w:r>
+        <w:t>nec</w:t>
+      </w:r>
+      <w:proofErr w:type="spellEnd"/>
+      <w:proofErr w:type="gramEnd"/>
+      <w:r>
+        <w:t xml:space="preserve"> sleep in the sink shed everywhere tail flick, give me fish eat </w:t>
+      </w:r>
+      <w:proofErr w:type="spellStart"/>
+      <w:r>
+        <w:t>justo</w:t>
+      </w:r>
+      <w:proofErr w:type="spellEnd"/>
+      <w:r>
+        <w:t xml:space="preserve"> </w:t>
+      </w:r>
+      <w:proofErr w:type="spellStart"/>
+      <w:r>
+        <w:t>tristique</w:t>
+      </w:r>
+      <w:proofErr w:type="spellEnd"/>
+      <w:r>
+        <w:t xml:space="preserve"> </w:t>
+      </w:r>
+      <w:proofErr w:type="spellStart"/>
+      <w:r>
+        <w:t>enim</w:t>
+      </w:r>
+      <w:proofErr w:type="spellEnd"/>
+      <w:r>
+        <w:t xml:space="preserve"> </w:t>
+      </w:r>
+      <w:proofErr w:type="spellStart"/>
+      <w:r>
+        <w:t>ut</w:t>
+      </w:r>
+      <w:proofErr w:type="spellEnd"/>
+      <w:r>
+        <w:t xml:space="preserve"> sunbathe </w:t>
+      </w:r>
+      <w:proofErr w:type="spellStart"/>
+      <w:r>
+        <w:t>iaculis</w:t>
+      </w:r>
+      <w:proofErr w:type="spellEnd"/>
+      <w:r>
+        <w:t xml:space="preserve"> litter box. </w:t>
+      </w:r>
+      <w:proofErr w:type="spellStart"/>
+      <w:r>
+        <w:t>Pharetra</w:t>
+      </w:r>
+      <w:proofErr w:type="spellEnd"/>
+      <w:r>
+        <w:t xml:space="preserve"> </w:t>
+      </w:r>
+      <w:proofErr w:type="spellStart"/>
+      <w:r>
+        <w:t>bibendum</w:t>
+      </w:r>
+      <w:proofErr w:type="spellEnd"/>
+      <w:r>
+        <w:t xml:space="preserve"> </w:t>
+      </w:r>
+      <w:proofErr w:type="spellStart"/>
+      <w:r>
+        <w:t>vestibulum</w:t>
+      </w:r>
+      <w:proofErr w:type="spellEnd"/>
+      <w:r>
+        <w:t xml:space="preserve"> </w:t>
+      </w:r>
+      <w:proofErr w:type="spellStart"/>
+      <w:r>
+        <w:t>tristique</w:t>
+      </w:r>
+      <w:proofErr w:type="spellEnd"/>
+      <w:r>
+        <w:t xml:space="preserve"> </w:t>
+      </w:r>
+      <w:proofErr w:type="spellStart"/>
+      <w:r>
+        <w:t>nullam</w:t>
+      </w:r>
+      <w:proofErr w:type="spellEnd"/>
+      <w:r>
+        <w:t xml:space="preserve">, </w:t>
+      </w:r>
+      <w:proofErr w:type="spellStart"/>
+      <w:r>
+        <w:t>consectetur</w:t>
+      </w:r>
+      <w:proofErr w:type="spellEnd"/>
+      <w:r>
+        <w:t xml:space="preserve"> </w:t>
+      </w:r>
+      <w:proofErr w:type="spellStart"/>
+      <w:r>
+        <w:t>zzz</w:t>
+      </w:r>
+      <w:proofErr w:type="spellEnd"/>
+      <w:r>
+        <w:t xml:space="preserve"> eat the grass </w:t>
+      </w:r>
+      <w:proofErr w:type="spellStart"/>
+      <w:r>
+        <w:t>pellentesque</w:t>
+      </w:r>
+      <w:proofErr w:type="spellEnd"/>
+      <w:r>
+        <w:t xml:space="preserve"> hiss </w:t>
+      </w:r>
+      <w:proofErr w:type="spellStart"/>
+      <w:r>
+        <w:t>chuf</w:t>
+      </w:r>
+      <w:proofErr w:type="spellEnd"/>
+      <w:r>
+        <w:t xml:space="preserve"> </w:t>
+      </w:r>
+      <w:proofErr w:type="spellStart"/>
+      <w:r>
+        <w:t>amet</w:t>
+      </w:r>
+      <w:proofErr w:type="spellEnd"/>
+      <w:r>
+        <w:t xml:space="preserve">. I don't like that food stuck in a tree lay down in your way run, toss the </w:t>
+      </w:r>
+      <w:proofErr w:type="spellStart"/>
+      <w:r>
+        <w:t>mousie</w:t>
+      </w:r>
+      <w:proofErr w:type="spellEnd"/>
+      <w:r>
+        <w:t xml:space="preserve"> dolor lay down in your way sleep in the sink </w:t>
+      </w:r>
+      <w:proofErr w:type="spellStart"/>
+      <w:r>
+        <w:t>zzz</w:t>
+      </w:r>
+      <w:proofErr w:type="spellEnd"/>
+      <w:r>
+        <w:t xml:space="preserve"> tail flick eat the grass. Litter box </w:t>
+      </w:r>
+      <w:proofErr w:type="spellStart"/>
+      <w:r>
+        <w:t>vehicula</w:t>
+      </w:r>
+      <w:proofErr w:type="spellEnd"/>
+      <w:r>
+        <w:t xml:space="preserve"> </w:t>
+      </w:r>
+      <w:proofErr w:type="spellStart"/>
+      <w:r>
+        <w:t>chuf</w:t>
+      </w:r>
+      <w:proofErr w:type="spellEnd"/>
+      <w:r>
+        <w:t xml:space="preserve"> </w:t>
+      </w:r>
+      <w:proofErr w:type="spellStart"/>
+      <w:r>
+        <w:t>rhoncus</w:t>
+      </w:r>
+      <w:proofErr w:type="spellEnd"/>
+      <w:r>
+        <w:t xml:space="preserve"> tail flick, in </w:t>
+      </w:r>
+      <w:proofErr w:type="spellStart"/>
+      <w:r>
+        <w:t>viverra</w:t>
+      </w:r>
+      <w:proofErr w:type="spellEnd"/>
+      <w:r>
+        <w:t xml:space="preserve"> </w:t>
+      </w:r>
+      <w:proofErr w:type="spellStart"/>
+      <w:r>
+        <w:t>suspendisse</w:t>
+      </w:r>
+      <w:proofErr w:type="spellEnd"/>
+      <w:r>
+        <w:t xml:space="preserve"> dolor leap </w:t>
+      </w:r>
+      <w:proofErr w:type="spellStart"/>
+      <w:r>
+        <w:t>adipiscing</w:t>
+      </w:r>
+      <w:proofErr w:type="spellEnd"/>
+      <w:r>
+        <w:t xml:space="preserve"> </w:t>
+      </w:r>
+      <w:proofErr w:type="spellStart"/>
+      <w:r>
+        <w:t>elit</w:t>
+      </w:r>
+      <w:proofErr w:type="spellEnd"/>
+      <w:r>
+        <w:t xml:space="preserve"> </w:t>
+      </w:r>
+      <w:proofErr w:type="spellStart"/>
+      <w:r>
+        <w:t>accumsan</w:t>
+      </w:r>
+      <w:proofErr w:type="spellEnd"/>
+      <w:r>
+        <w:t xml:space="preserve">. </w:t>
+      </w:r>
+      <w:proofErr w:type="spellStart"/>
+      <w:r>
+        <w:t>Rhoncus</w:t>
+      </w:r>
+      <w:proofErr w:type="spellEnd"/>
+      <w:r>
+        <w:t xml:space="preserve"> </w:t>
+      </w:r>
+      <w:proofErr w:type="spellStart"/>
+      <w:r>
+        <w:t>rutrum</w:t>
+      </w:r>
+      <w:proofErr w:type="spellEnd"/>
+      <w:r>
+        <w:t xml:space="preserve"> </w:t>
+      </w:r>
+      <w:proofErr w:type="spellStart"/>
+      <w:r>
+        <w:t>vel</w:t>
+      </w:r>
+      <w:proofErr w:type="spellEnd"/>
+      <w:r>
+        <w:t xml:space="preserve"> biting claw fluffy fur, give me fish </w:t>
+      </w:r>
+      <w:proofErr w:type="spellStart"/>
+      <w:r>
+        <w:t>amet</w:t>
+      </w:r>
+      <w:proofErr w:type="spellEnd"/>
+      <w:r>
+        <w:t xml:space="preserve"> lick </w:t>
+      </w:r>
+      <w:proofErr w:type="spellStart"/>
+      <w:r>
+        <w:t>rhoncus</w:t>
+      </w:r>
+      <w:proofErr w:type="spellEnd"/>
+      <w:r>
+        <w:t xml:space="preserve">. Sleep in the sink in </w:t>
+      </w:r>
+      <w:proofErr w:type="spellStart"/>
+      <w:r>
+        <w:t>viverra</w:t>
+      </w:r>
+      <w:proofErr w:type="spellEnd"/>
+      <w:r>
+        <w:t xml:space="preserve"> </w:t>
+      </w:r>
+      <w:proofErr w:type="spellStart"/>
+      <w:r>
+        <w:t>tincidunt</w:t>
+      </w:r>
+      <w:proofErr w:type="spellEnd"/>
+      <w:r>
+        <w:t xml:space="preserve"> </w:t>
+      </w:r>
+      <w:proofErr w:type="gramStart"/>
+      <w:r>
+        <w:t>a</w:t>
+      </w:r>
+      <w:proofErr w:type="gramEnd"/>
+      <w:r>
+        <w:t xml:space="preserve"> </w:t>
+      </w:r>
+      <w:proofErr w:type="spellStart"/>
+      <w:r>
+        <w:t>iaculis</w:t>
+      </w:r>
+      <w:proofErr w:type="spellEnd"/>
+      <w:r>
+        <w:t xml:space="preserve"> hairball, purr leap tail flick </w:t>
+      </w:r>
+      <w:proofErr w:type="spellStart"/>
+      <w:r>
+        <w:t>enim</w:t>
+      </w:r>
+      <w:proofErr w:type="spellEnd"/>
+      <w:r>
+        <w:t xml:space="preserve"> fluffy fur. </w:t>
+      </w:r>
+      <w:proofErr w:type="spellStart"/>
+      <w:r>
+        <w:t>Nibh</w:t>
+      </w:r>
+      <w:proofErr w:type="spellEnd"/>
+      <w:r>
+        <w:t xml:space="preserve"> </w:t>
+      </w:r>
+      <w:proofErr w:type="spellStart"/>
+      <w:r>
+        <w:t>vulputate</w:t>
+      </w:r>
+      <w:proofErr w:type="spellEnd"/>
+      <w:r>
+        <w:t xml:space="preserve"> </w:t>
+      </w:r>
+      <w:proofErr w:type="spellStart"/>
+      <w:r>
+        <w:t>libero</w:t>
+      </w:r>
+      <w:proofErr w:type="spellEnd"/>
+      <w:r>
+        <w:t xml:space="preserve"> eat jump </w:t>
+      </w:r>
+      <w:proofErr w:type="spellStart"/>
+      <w:r>
+        <w:t>egestas</w:t>
+      </w:r>
+      <w:proofErr w:type="spellEnd"/>
+      <w:r>
+        <w:t xml:space="preserve">, </w:t>
+      </w:r>
+      <w:proofErr w:type="spellStart"/>
+      <w:r>
+        <w:t>amet</w:t>
+      </w:r>
+      <w:proofErr w:type="spellEnd"/>
+      <w:r>
+        <w:t xml:space="preserve"> </w:t>
+      </w:r>
+      <w:proofErr w:type="spellStart"/>
+      <w:r>
+        <w:t>chuf</w:t>
+      </w:r>
+      <w:proofErr w:type="spellEnd"/>
+      <w:r>
+        <w:t xml:space="preserve"> purr eat.</w:t>
+      </w:r>
+    </w:p>
+    <w:p>
+      <w:pPr>
+        <w:pStyle w:val="Image"/>
+      </w:pPr>
+      <w:hyperlink r:id="rId8" w:history="1">
+        <w:proofErr w:type="gramStart"/>
+        <w:r>
+          <w:t>image</w:t>
+        </w:r>
+        <w:proofErr w:type="gramEnd"/>
+        <w:r>
+          <w:t>_cat_money.jp</w:t>
+        </w:r>
+        <w:r>
+          <w:t>g</w:t>
+        </w:r>
+      </w:hyperlink>
+    </w:p>
+    <w:p>
+      <w:pPr>
+        <w:pStyle w:val="ModalContent"/>
+        <w:rPr>
+          <w:bCs/>
+          <w:color w:val="802D20"/>
+          <w:szCs w:val="20"/>
+        </w:rPr>
+      </w:pPr>
+      <w:r>
+        <w:t xml:space="preserve"> </w:t>
+      </w:r>
+      <w:r>
+        <w:t>[/modal_1]</w:t>
+      </w:r>
+    </w:p>
+    <w:p>
+      <w:pPr>
+        <w:pStyle w:val="BodyHead"/>
+      </w:pPr>
+      <w:r>
+        <w:t>Sample Body Head</w:t>
+      </w:r>
+    </w:p>
+    <w:p>
+      <w:pPr>
+        <w:pStyle w:val="BodyNormal"/>
+      </w:pPr>
+      <w:r>
+        <w:rPr>
+          <w:lang w:eastAsia="en-US"/>
+        </w:rPr>
+        <w:t xml:space="preserve">Kitty </w:t>
+      </w:r>
+      <w:proofErr w:type="spellStart"/>
+      <w:r>
+        <w:rPr>
+          <w:lang w:eastAsia="en-US"/>
+        </w:rPr>
+        <w:t>ipsum</w:t>
+      </w:r>
+      <w:proofErr w:type="spellEnd"/>
+      <w:r>
+        <w:rPr>
+          <w:lang w:eastAsia="en-US"/>
+        </w:rPr>
+        <w:t xml:space="preserve"> dolor sit </w:t>
+      </w:r>
+      <w:proofErr w:type="spellStart"/>
+      <w:r>
+        <w:rPr>
+          <w:lang w:eastAsia="en-US"/>
+        </w:rPr>
+        <w:t>amet</w:t>
+      </w:r>
+      <w:proofErr w:type="spellEnd"/>
+      <w:r>
+        <w:rPr>
+          <w:lang w:eastAsia="en-US"/>
+        </w:rPr>
+        <w:t xml:space="preserve">, </w:t>
+      </w:r>
+      <w:proofErr w:type="spellStart"/>
+      <w:r>
+        <w:rPr>
+          <w:lang w:eastAsia="en-US"/>
+        </w:rPr>
+        <w:t>chuf</w:t>
+      </w:r>
+      <w:proofErr w:type="spellEnd"/>
+      <w:r>
+        <w:rPr>
+          <w:lang w:eastAsia="en-US"/>
+        </w:rPr>
+        <w:t xml:space="preserve"> sleep on your face knock over the lamp claw </w:t>
+      </w:r>
+      <w:proofErr w:type="spellStart"/>
+      <w:r>
+        <w:rPr>
+          <w:lang w:eastAsia="en-US"/>
+        </w:rPr>
+        <w:t>iaculis</w:t>
+      </w:r>
+      <w:proofErr w:type="spellEnd"/>
+      <w:r>
+        <w:rPr>
+          <w:lang w:eastAsia="en-US"/>
+        </w:rPr>
+        <w:t xml:space="preserve"> </w:t>
+      </w:r>
+      <w:proofErr w:type="spellStart"/>
+      <w:r>
+        <w:rPr>
+          <w:lang w:eastAsia="en-US"/>
+        </w:rPr>
+        <w:t>vel</w:t>
+      </w:r>
+      <w:proofErr w:type="spellEnd"/>
+      <w:r>
+        <w:rPr>
+          <w:lang w:eastAsia="en-US"/>
+        </w:rPr>
+        <w:t xml:space="preserve">, tempus give me fish </w:t>
+      </w:r>
+      <w:proofErr w:type="spellStart"/>
+      <w:r>
+        <w:rPr>
+          <w:lang w:eastAsia="en-US"/>
+        </w:rPr>
+        <w:t>quis</w:t>
+      </w:r>
+      <w:proofErr w:type="spellEnd"/>
+      <w:r>
+        <w:rPr>
+          <w:lang w:eastAsia="en-US"/>
+        </w:rPr>
+        <w:t xml:space="preserve"> </w:t>
+      </w:r>
+      <w:proofErr w:type="spellStart"/>
+      <w:r>
+        <w:rPr>
+          <w:lang w:eastAsia="en-US"/>
+        </w:rPr>
+        <w:t>n</w:t>
+      </w:r>
+      <w:r>
+        <w:rPr>
+          <w:lang w:eastAsia="en-US"/>
+        </w:rPr>
+        <w:t>unc</w:t>
+      </w:r>
+      <w:proofErr w:type="spellEnd"/>
+      <w:r>
+        <w:rPr>
+          <w:lang w:eastAsia="en-US"/>
+        </w:rPr>
+        <w:t xml:space="preserve"> dolor jump on the table run. </w:t>
+      </w:r>
+      <w:r>
+        <w:rPr>
+          <w:rStyle w:val="ModalTrigger"/>
+        </w:rPr>
+        <w:t xml:space="preserve">Here is another modal </w:t>
+      </w:r>
+      <w:proofErr w:type="gramStart"/>
+      <w:r>
+        <w:rPr>
+          <w:rStyle w:val="ModalTrigger"/>
+        </w:rPr>
+        <w:t>trigger</w:t>
+      </w:r>
+      <w:r>
+        <w:rPr>
+          <w:rStyle w:val="ModalTrigger"/>
+        </w:rPr>
+        <w:t>[</w:t>
+      </w:r>
+      <w:proofErr w:type="gramEnd"/>
+      <w:r>
+        <w:rPr>
+          <w:rStyle w:val="ModalTrigger"/>
+        </w:rPr>
+        <w:t>modal_2</w:t>
+      </w:r>
+      <w:r>
+        <w:rPr>
+          <w:rStyle w:val="ModalTrigger"/>
+        </w:rPr>
+        <w:t>]</w:t>
+      </w:r>
+      <w:r>
+        <w:rPr>
+          <w:rStyle w:val="ModalTrigger"/>
+          <w:b w:val="0"/>
+        </w:rPr>
+        <w:t xml:space="preserve"> </w:t>
+      </w:r>
+      <w:r>
+        <w:t>where</w:t>
+      </w:r>
+      <w:r>
+        <w:rPr>
+          <w:rStyle w:val="ModalTrigger"/>
+          <w:b w:val="0"/>
+        </w:rPr>
+        <w:t xml:space="preserve"> </w:t>
+      </w:r>
+      <w:r>
+        <w:t>you will see more sample text in a modal.</w:t>
+      </w:r>
+    </w:p>
+    <w:p>
+      <w:pPr>
+        <w:pStyle w:val="ModalContent"/>
+      </w:pPr>
+      <w:r>
+        <w:t>[</w:t>
+      </w:r>
+      <w:proofErr w:type="gramStart"/>
+      <w:r>
+        <w:t>m</w:t>
+      </w:r>
+      <w:r>
+        <w:t>odal</w:t>
+      </w:r>
+      <w:proofErr w:type="gramEnd"/>
+      <w:r>
+        <w:t>_2</w:t>
+      </w:r>
+      <w:r>
+        <w:t>]</w:t>
+      </w:r>
+    </w:p>
+    <w:p>
+      <w:pPr>
+        <w:pStyle w:val="Image"/>
+      </w:pPr>
+      <w:proofErr w:type="gramStart"/>
+      <w:r>
+        <w:t>image</w:t>
+      </w:r>
+      <w:proofErr w:type="gramEnd"/>
+      <w:r>
+        <w:t>_horse-cat.jpg</w:t>
+      </w:r>
+    </w:p>
+    <w:p>
+      <w:pPr>
+        <w:pStyle w:val="BodyNormal"/>
+        <w:rPr>
+          <w:color w:val="802D20"/>
+        </w:rPr>
+      </w:pPr>
+      <w:r>
+        <w:t xml:space="preserve">This is </w:t>
+      </w:r>
+      <w:r>
+        <w:t>sample text in a modal</w:t>
+      </w:r>
+      <w:r>
+        <w:t>.</w:t>
+      </w:r>
+      <w:r>
+        <w:t xml:space="preserve"> </w:t>
+      </w:r>
+      <w:r>
+        <w:t>This is sample text in a modal</w:t>
+      </w:r>
+      <w:r>
+        <w:t>.</w:t>
+      </w:r>
+      <w:r>
+        <w:t xml:space="preserve"> </w:t>
+      </w:r>
+      <w:r>
+        <w:t>This is sample text in a modal</w:t>
+      </w:r>
+      <w:r>
+        <w:t>.</w:t>
+      </w:r>
+      <w:r>
+        <w:t xml:space="preserve"> </w:t>
+      </w:r>
+      <w:r>
+        <w:t>This is sample text in a modal</w:t>
+      </w:r>
+      <w:r>
+        <w:t>.</w:t>
+      </w:r>
+      <w:r>
+        <w:t xml:space="preserve"> </w:t>
+      </w:r>
+      <w:r>
+        <w:t>This is sample text in a modal</w:t>
+      </w:r>
+      <w:r>
+        <w:t>.</w:t>
+      </w:r>
+    </w:p>
+    <w:p>
+      <w:pPr>
+        <w:pStyle w:val="ModalContent"/>
+        <w:rPr>
+          <w:color w:val="802D20"/>
+        </w:rPr>
+      </w:pPr>
+      <w:r>
+        <w:t>[</w:t>
+      </w:r>
+      <w:r>
+        <w:t>/</w:t>
+      </w:r>
+      <w:r>
+        <w:t>m</w:t>
+      </w:r>
+      <w:r>
+        <w:t>odal_2</w:t>
+      </w:r>
+      <w:r>
+        <w:t>]</w:t>
+      </w:r>
+    </w:p>
+    <w:p>
+      <w:pPr>
+        <w:pStyle w:val="BodyHead"/>
+      </w:pPr>
+      <w:r>
+        <w:t>New Tooltips!</w:t>
+      </w:r>
+    </w:p>
+    <w:p>
+      <w:pPr>
+        <w:pStyle w:val="BodyNormal"/>
+        <w:rPr>
+          <w:rStyle w:val="TooltipTrigger"/>
+          <w:b w:val="0"/>
+          <w:color w:val="auto"/>
+          <w:lang w:eastAsia="en-US"/>
+        </w:rPr>
+      </w:pPr>
+      <w:r>
+        <w:rPr>
+          <w:lang w:eastAsia="en-US"/>
+        </w:rPr>
+        <w:t xml:space="preserve">I don't like that food </w:t>
+      </w:r>
+      <w:proofErr w:type="spellStart"/>
+      <w:r>
+        <w:rPr>
+          <w:lang w:eastAsia="en-US"/>
+        </w:rPr>
+        <w:t>quis</w:t>
+      </w:r>
+      <w:proofErr w:type="spellEnd"/>
+      <w:r>
+        <w:rPr>
+          <w:lang w:eastAsia="en-US"/>
+        </w:rPr>
+        <w:t xml:space="preserve"> </w:t>
+      </w:r>
+      <w:proofErr w:type="spellStart"/>
+      <w:r>
+        <w:rPr>
+          <w:lang w:eastAsia="en-US"/>
+        </w:rPr>
+        <w:t>nunc</w:t>
+      </w:r>
+      <w:proofErr w:type="spellEnd"/>
+      <w:r>
+        <w:rPr>
+          <w:lang w:eastAsia="en-US"/>
+        </w:rPr>
+        <w:t xml:space="preserve"> climb the curtains </w:t>
+      </w:r>
+      <w:proofErr w:type="spellStart"/>
+      <w:r>
+        <w:rPr>
+          <w:lang w:eastAsia="en-US"/>
+        </w:rPr>
+        <w:t>cras</w:t>
+      </w:r>
+      <w:proofErr w:type="spellEnd"/>
+      <w:r>
+        <w:rPr>
+          <w:lang w:eastAsia="en-US"/>
+        </w:rPr>
+        <w:t xml:space="preserve"> </w:t>
+      </w:r>
+      <w:proofErr w:type="spellStart"/>
+      <w:proofErr w:type="gramStart"/>
+      <w:r>
+        <w:rPr>
+          <w:lang w:eastAsia="en-US"/>
+        </w:rPr>
+        <w:t>nec</w:t>
+      </w:r>
+      <w:proofErr w:type="spellEnd"/>
+      <w:proofErr w:type="gramEnd"/>
+      <w:r>
+        <w:rPr>
+          <w:lang w:eastAsia="en-US"/>
+        </w:rPr>
+        <w:t xml:space="preserve"> litter box </w:t>
+      </w:r>
+      <w:proofErr w:type="spellStart"/>
+      <w:r>
+        <w:rPr>
+          <w:lang w:eastAsia="en-US"/>
+        </w:rPr>
+        <w:t>faucibus</w:t>
+      </w:r>
+      <w:proofErr w:type="spellEnd"/>
+      <w:r>
+        <w:rPr>
+          <w:lang w:eastAsia="en-US"/>
+        </w:rPr>
+        <w:t xml:space="preserve"> sleep on your face</w:t>
+      </w:r>
+      <w:r>
+        <w:t>.</w:t>
+      </w:r>
+      <w:r>
+        <w:t xml:space="preserve"> </w:t>
+      </w:r>
+      <w:r>
+        <w:rPr>
+          <w:rStyle w:val="TooltipTrigger"/>
+        </w:rPr>
+        <w:t xml:space="preserve">Click here for new </w:t>
+      </w:r>
+      <w:proofErr w:type="gramStart"/>
+      <w:r>
+        <w:rPr>
+          <w:rStyle w:val="TooltipTrigger"/>
+        </w:rPr>
+        <w:t>tooltip</w:t>
+      </w:r>
+      <w:r>
+        <w:rPr>
+          <w:rStyle w:val="TooltipTrigger"/>
+          <w:b w:val="0"/>
+        </w:rPr>
+        <w:t>[</w:t>
+      </w:r>
+      <w:proofErr w:type="gramEnd"/>
+      <w:r>
+        <w:rPr>
+          <w:rStyle w:val="TooltipTrigger"/>
+          <w:b w:val="0"/>
+        </w:rPr>
+        <w:t>I am a tooltip and I like cats.</w:t>
+      </w:r>
+      <w:r>
+        <w:rPr>
+          <w:rStyle w:val="TooltipTrigger"/>
+          <w:b w:val="0"/>
+        </w:rPr>
+        <w:t>]</w:t>
+      </w:r>
+      <w:r>
+        <w:rPr>
+          <w:rStyle w:val="TooltipTrigger"/>
+        </w:rPr>
+        <w:t xml:space="preserve"> </w:t>
+      </w:r>
+    </w:p>
+    <w:p>
+      <w:pPr>
+        <w:widowControl/>
+        <w:suppressAutoHyphens w:val="0"/>
+        <w:rPr>
+          <w:rFonts w:ascii="Times New Roman" w:eastAsia="MS Mincho" w:hAnsi="Times New Roman"/>
+          <w:sz w:val="32"/>
+          <w:szCs w:val="20"/>
+        </w:rPr>
+      </w:pPr>
+      <w:r>
+        <w:br w:type="page"/>
+      </w:r>
+    </w:p>
+    <w:p>
+      <w:pPr>
+        <w:pStyle w:val="BHead"/>
+        <w:rPr>
+          <w:b/>
+        </w:rPr>
+      </w:pPr>
+      <w:r>
+        <w:lastRenderedPageBreak/>
+        <w:t>Special Game Feature</w:t>
+      </w:r>
+    </w:p>
+    <w:p>
+      <w:pPr>
+        <w:pStyle w:val="ModalVideo"/>
+      </w:pPr>
+      <w:proofErr w:type="gramStart"/>
+      <w:r>
+        <w:t>modal</w:t>
+      </w:r>
+      <w:proofErr w:type="gramEnd"/>
+      <w:r>
+        <w:t>_video_</w:t>
+      </w:r>
+      <w:r>
+        <w:t>nyan_cat</w:t>
+      </w:r>
+      <w:r>
+        <w:t>.mp4</w:t>
+      </w:r>
+    </w:p>
+    <w:p>
+      <w:pPr>
+        <w:pStyle w:val="BodyHead"/>
+        <w:rPr>
+          <w:b/>
+        </w:rPr>
+      </w:pPr>
+      <w:r>
+        <w:t>Another Modal Image</w:t>
       </w:r>
     </w:p>
     <w:p>
@@ -479,7 +2438,7 @@
         <w:t>_image_</w:t>
       </w:r>
       <w:r>
-        <w:t>gamescreen</w:t>
+        <w:t>mustache_cat</w:t>
       </w:r>
       <w:r>
         <w:t>.jpg</w:t>
@@ -487,113 +2446,79 @@
     </w:p>
     <w:p>
       <w:pPr>
-        <w:pStyle w:val="CalloutTitle"/>
-      </w:pPr>
-      <w:r>
-        <w:t xml:space="preserve">1. </w:t>
-      </w:r>
-      <w:r>
-        <w:t>HUD Element</w:t>
-      </w:r>
-    </w:p>
-    <w:p>
-      <w:pPr>
-        <w:pStyle w:val="CalloutDescription"/>
+        <w:pStyle w:val="BodyNormal"/>
+        <w:rPr>
+          <w:rFonts w:eastAsia="Cambria"/>
+          <w:lang w:eastAsia="en-US"/>
+        </w:rPr>
+      </w:pPr>
+      <w:r>
+        <w:t xml:space="preserve">With great mustache, comes great responsibility. </w:t>
+      </w:r>
+    </w:p>
+    <w:p>
+      <w:pPr>
+        <w:pStyle w:val="BodyHead"/>
+      </w:pPr>
+      <w:r>
+        <w:t>The Cutest Modal Carousel in the World</w:t>
+      </w:r>
+    </w:p>
+    <w:p>
+      <w:pPr>
+        <w:pStyle w:val="ModalCarousel"/>
       </w:pPr>
       <w:proofErr w:type="gramStart"/>
       <w:r>
-        <w:t>HUD element description.</w:t>
+        <w:t>modal</w:t>
       </w:r>
       <w:proofErr w:type="gramEnd"/>
-    </w:p>
-    <w:p>
-      <w:pPr>
-        <w:pStyle w:val="CalloutTitle"/>
-      </w:pPr>
-      <w:r>
-        <w:t xml:space="preserve">2. </w:t>
-      </w:r>
-      <w:r>
-        <w:t>HUD Element</w:t>
-      </w:r>
-    </w:p>
-    <w:p>
-      <w:pPr>
-        <w:pStyle w:val="CalloutDescription"/>
+      <w:r>
+        <w:t>_carousel_</w:t>
+      </w:r>
+      <w:r>
+        <w:t>cat_cuddles</w:t>
+      </w:r>
+      <w:r>
+        <w:t>.jpg</w:t>
+      </w:r>
+    </w:p>
+    <w:p>
+      <w:pPr>
+        <w:pStyle w:val="ModalCarousel"/>
       </w:pPr>
       <w:proofErr w:type="gramStart"/>
       <w:r>
-        <w:t>HUD element description.</w:t>
+        <w:t>modal</w:t>
       </w:r>
       <w:proofErr w:type="gramEnd"/>
-    </w:p>
-    <w:p>
-      <w:pPr>
-        <w:pStyle w:val="CalloutTitle"/>
-      </w:pPr>
-      <w:r>
-        <w:t xml:space="preserve">3. </w:t>
-      </w:r>
-      <w:r>
-        <w:t>HUD Element</w:t>
-      </w:r>
-    </w:p>
-    <w:p>
-      <w:pPr>
-        <w:pStyle w:val="CalloutDescription"/>
-        <w:sectPr>
-          <w:pgSz w:w="12240" w:h="15840"/>
-          <w:pgMar w:top="1440" w:right="1800" w:bottom="1440" w:left="1800" w:header="720" w:footer="720" w:gutter="0"/>
-          <w:cols w:space="720"/>
-        </w:sectPr>
+      <w:r>
+        <w:t>_carousel_</w:t>
+      </w:r>
+      <w:r>
+        <w:t>cat_puppy</w:t>
+      </w:r>
+      <w:r>
+        <w:t>.jpg</w:t>
+      </w:r>
+    </w:p>
+    <w:p>
+      <w:pPr>
+        <w:pStyle w:val="ModalCarousel"/>
       </w:pPr>
       <w:proofErr w:type="gramStart"/>
       <w:r>
-        <w:t>HUD element description.</w:t>
+        <w:t>modal</w:t>
       </w:r>
       <w:proofErr w:type="gramEnd"/>
-    </w:p>
-    <w:p>
-      <w:pPr>
-        <w:pStyle w:val="AHead"/>
-        <w:rPr>
-          <w:b/>
-        </w:rPr>
-      </w:pPr>
-      <w:r>
-        <w:lastRenderedPageBreak/>
-        <w:t>Additional M</w:t>
-      </w:r>
-      <w:r>
-        <w:t>enu</w:t>
-      </w:r>
-    </w:p>
-    <w:p>
-      <w:pPr>
-        <w:pStyle w:val="Comment-Translation"/>
-        <w:rPr>
-          <w:b w:val="0"/>
-        </w:rPr>
-      </w:pPr>
-      <w:r>
-        <w:rPr>
-          <w:b w:val="0"/>
-        </w:rPr>
-        <w:t>Note to translator</w:t>
-      </w:r>
-    </w:p>
-    <w:p>
-      <w:pPr>
-        <w:pStyle w:val="BodyHead"/>
-        <w:rPr>
-          <w:b/>
-        </w:rPr>
-      </w:pPr>
-      <w:r>
-        <w:t>Menu O</w:t>
-      </w:r>
-      <w:r>
-        <w:t>ption</w:t>
+      <w:r>
+        <w:t>_carousel_</w:t>
+      </w:r>
+      <w:r>
+        <w:t>horse_kitty</w:t>
+      </w:r>
+      <w:r>
+        <w:t>.jpg</w:t>
       </w:r>
     </w:p>
     <w:p>
@@ -606,57 +2531,36 @@
     </w:p>
     <w:p>
       <w:pPr>
-        <w:pStyle w:val="BodyHead"/>
-        <w:rPr>
-          <w:b/>
-        </w:rPr>
-      </w:pPr>
-      <w:r>
-        <w:t>Menu Option</w:t>
-      </w:r>
-    </w:p>
-    <w:p>
-      <w:pPr>
         <w:pStyle w:val="BodyNormal"/>
-      </w:pPr>
-      <w:r>
-        <w:t>Sample text.</w:t>
-      </w:r>
-    </w:p>
-    <w:p>
-      <w:pPr>
-        <w:pStyle w:val="Comment-Editorial"/>
-        <w:rPr>
-          <w:b w:val="0"/>
-        </w:rPr>
-      </w:pPr>
-      <w:r>
-        <w:rPr>
-          <w:b w:val="0"/>
-        </w:rPr>
-        <w:t>Note to editorial team or studio</w:t>
-      </w:r>
-    </w:p>
-    <w:p>
-      <w:pPr>
-        <w:pStyle w:val="BodyHead"/>
-        <w:rPr>
-          <w:b/>
-        </w:rPr>
-      </w:pPr>
-      <w:r>
-        <w:t>Menu Option</w:t>
-      </w:r>
-    </w:p>
-    <w:p>
-      <w:pPr>
-        <w:pStyle w:val="BodyNormal"/>
-      </w:pPr>
-      <w:r>
-        <w:t>Sample text.</w:t>
-      </w:r>
-    </w:p>
-    <w:p/>
+        <w:rPr>
+          <w:rStyle w:val="ExternalLink"/>
+        </w:rPr>
+      </w:pPr>
+      <w:r>
+        <w:rPr>
+          <w:rStyle w:val="ExternalLink"/>
+        </w:rPr>
+        <w:t xml:space="preserve">Click here for Kitten Bowl! </w:t>
+      </w:r>
+      <w:r>
+        <w:rPr>
+          <w:rStyle w:val="ExternalLink"/>
+        </w:rPr>
+        <w:t>[</w:t>
+      </w:r>
+      <w:r>
+        <w:rPr>
+          <w:rStyle w:val="ExternalLink"/>
+        </w:rPr>
+        <w:t>http://www.hallmarkchannel.com/kittenbowl/video/Video/CougarsvsFelines</w:t>
+      </w:r>
+      <w:r>
+        <w:rPr>
+          <w:rStyle w:val="ExternalLink"/>
+        </w:rPr>
+        <w:t>]</w:t>
+      </w:r>
+    </w:p>
     <w:p>
       <w:pPr>
         <w:pStyle w:val="AHead"/>
@@ -670,598 +2574,10 @@
     <w:p>
       <w:pPr>
         <w:pStyle w:val="AHead"/>
-        <w:rPr>
-          <w:b/>
-        </w:rPr>
       </w:pPr>
       <w:r>
         <w:lastRenderedPageBreak/>
-        <w:t>Sample A Head</w:t>
-      </w:r>
-    </w:p>
-    <w:p>
-      <w:pPr>
-        <w:pStyle w:val="BHead"/>
-        <w:rPr>
-          <w:b/>
-        </w:rPr>
-      </w:pPr>
-      <w:bookmarkStart w:id="1" w:name="OLE_LINK1"/>
-      <w:r>
-        <w:t>Sample B Head</w:t>
-      </w:r>
-    </w:p>
-    <w:bookmarkEnd w:id="1"/>
-    <w:p>
-      <w:pPr>
-        <w:pStyle w:val="BodyHead"/>
-        <w:rPr>
-          <w:b/>
-        </w:rPr>
-      </w:pPr>
-      <w:r>
-        <w:t>Sample Body Head</w:t>
-      </w:r>
-    </w:p>
-    <w:p>
-      <w:pPr>
-        <w:pStyle w:val="BodyNormal"/>
-        <w:rPr>
-          <w:rStyle w:val="ModalTrigger"/>
-        </w:rPr>
-      </w:pPr>
-      <w:r>
-        <w:rPr>
-          <w:rStyle w:val="ModalTrigger"/>
-        </w:rPr>
-        <w:t xml:space="preserve">Sample Modal </w:t>
-      </w:r>
-      <w:proofErr w:type="gramStart"/>
-      <w:r>
-        <w:rPr>
-          <w:rStyle w:val="ModalTrigger"/>
-        </w:rPr>
-        <w:t>Trigger</w:t>
-      </w:r>
-      <w:r>
-        <w:rPr>
-          <w:rStyle w:val="ModalTrigger"/>
-        </w:rPr>
-        <w:t>[</w:t>
-      </w:r>
-      <w:proofErr w:type="gramEnd"/>
-      <w:r>
-        <w:rPr>
-          <w:rStyle w:val="ModalTrigger"/>
-        </w:rPr>
-        <w:t>modal_1]</w:t>
-      </w:r>
-    </w:p>
-    <w:p>
-      <w:pPr>
-        <w:pStyle w:val="ModalContent"/>
-      </w:pPr>
-      <w:r>
-        <w:t>[</w:t>
-      </w:r>
-      <w:proofErr w:type="gramStart"/>
-      <w:r>
-        <w:t>modal</w:t>
-      </w:r>
-      <w:proofErr w:type="gramEnd"/>
-      <w:r>
-        <w:t>_1]</w:t>
-      </w:r>
-    </w:p>
-    <w:p>
-      <w:pPr>
-        <w:pStyle w:val="BodyNormal"/>
-        <w:rPr>
-          <w:color w:val="802D20"/>
-        </w:rPr>
-      </w:pPr>
-      <w:proofErr w:type="gramStart"/>
-      <w:r>
-        <w:t xml:space="preserve">Sample </w:t>
-      </w:r>
-      <w:r>
-        <w:t>Body Normal text within a modal</w:t>
-      </w:r>
-      <w:r>
-        <w:t>.</w:t>
-      </w:r>
-      <w:proofErr w:type="gramEnd"/>
-      <w:r>
-        <w:t xml:space="preserve"> This is text for this. This is text for this. This is text for this. This is text for this. This is text for this. This is text for this. This is text for this. This is text for this. This is text for this. This is text for this.</w:t>
-      </w:r>
-    </w:p>
-    <w:p>
-      <w:pPr>
-        <w:pStyle w:val="ModalContent"/>
-        <w:rPr>
-          <w:bCs/>
-          <w:color w:val="802D20"/>
-          <w:szCs w:val="20"/>
-        </w:rPr>
-      </w:pPr>
-      <w:r>
-        <w:t>[/modal_1]</w:t>
-      </w:r>
-    </w:p>
-    <w:p>
-      <w:pPr>
-        <w:pStyle w:val="BodyHead"/>
-      </w:pPr>
-      <w:r>
-        <w:t>Sample Body Head</w:t>
-      </w:r>
-    </w:p>
-    <w:p>
-      <w:pPr>
-        <w:pStyle w:val="BodyNormal"/>
-      </w:pPr>
-      <w:r>
-        <w:t xml:space="preserve">This is text for this. This is text for this. This is text for this. </w:t>
-      </w:r>
-      <w:r>
-        <w:t xml:space="preserve">If you click on this </w:t>
-      </w:r>
-      <w:r>
-        <w:rPr>
-          <w:rStyle w:val="ModalTrigger"/>
-        </w:rPr>
-        <w:t xml:space="preserve">sample </w:t>
-      </w:r>
-      <w:proofErr w:type="gramStart"/>
-      <w:r>
-        <w:rPr>
-          <w:rStyle w:val="ModalTrigger"/>
-        </w:rPr>
-        <w:t>text</w:t>
-      </w:r>
-      <w:r>
-        <w:rPr>
-          <w:rStyle w:val="ModalTrigger"/>
-        </w:rPr>
-        <w:t>[</w:t>
-      </w:r>
-      <w:proofErr w:type="gramEnd"/>
-      <w:r>
-        <w:rPr>
-          <w:rStyle w:val="ModalTrigger"/>
-        </w:rPr>
-        <w:t>modal_2</w:t>
-      </w:r>
-      <w:r>
-        <w:rPr>
-          <w:rStyle w:val="ModalTrigger"/>
-        </w:rPr>
-        <w:t>]</w:t>
-      </w:r>
-      <w:r>
-        <w:rPr>
-          <w:rStyle w:val="ModalTrigger"/>
-          <w:b w:val="0"/>
-        </w:rPr>
-        <w:t xml:space="preserve"> </w:t>
-      </w:r>
-      <w:r>
-        <w:t>you will see more sample text in a modal.</w:t>
-      </w:r>
-    </w:p>
-    <w:p>
-      <w:pPr>
-        <w:pStyle w:val="ModalContent"/>
-      </w:pPr>
-      <w:r>
-        <w:t>[</w:t>
-      </w:r>
-      <w:proofErr w:type="gramStart"/>
-      <w:r>
-        <w:t>m</w:t>
-      </w:r>
-      <w:r>
-        <w:t>odal</w:t>
-      </w:r>
-      <w:proofErr w:type="gramEnd"/>
-      <w:r>
-        <w:t>_2</w:t>
-      </w:r>
-      <w:r>
-        <w:t>]</w:t>
-      </w:r>
-    </w:p>
-    <w:p>
-      <w:pPr>
-        <w:pStyle w:val="Image"/>
-      </w:pPr>
-      <w:proofErr w:type="gramStart"/>
-      <w:r>
-        <w:t>image</w:t>
-      </w:r>
-      <w:proofErr w:type="gramEnd"/>
-      <w:r>
-        <w:t>_fpo.png</w:t>
-      </w:r>
-    </w:p>
-    <w:p>
-      <w:pPr>
-        <w:pStyle w:val="BodyNormal"/>
-        <w:rPr>
-          <w:color w:val="802D20"/>
-        </w:rPr>
-      </w:pPr>
-      <w:r>
-        <w:t xml:space="preserve">This is </w:t>
-      </w:r>
-      <w:r>
-        <w:t>sample text in a modal</w:t>
-      </w:r>
-      <w:r>
-        <w:t>.</w:t>
-      </w:r>
-      <w:r>
-        <w:t xml:space="preserve"> </w:t>
-      </w:r>
-      <w:r>
-        <w:t>This is sample text in a modal</w:t>
-      </w:r>
-      <w:r>
-        <w:t>.</w:t>
-      </w:r>
-      <w:r>
-        <w:t xml:space="preserve"> </w:t>
-      </w:r>
-      <w:r>
-        <w:t>This is sample text in a modal</w:t>
-      </w:r>
-      <w:r>
-        <w:t>.</w:t>
-      </w:r>
-      <w:r>
-        <w:t xml:space="preserve"> </w:t>
-      </w:r>
-      <w:r>
-        <w:t>This is sample text in a modal</w:t>
-      </w:r>
-      <w:r>
-        <w:t>.</w:t>
-      </w:r>
-      <w:r>
-        <w:t xml:space="preserve"> </w:t>
-      </w:r>
-      <w:r>
-        <w:t>This is sample text in a modal</w:t>
-      </w:r>
-      <w:r>
-        <w:t>.</w:t>
-      </w:r>
-    </w:p>
-    <w:p>
-      <w:pPr>
-        <w:pStyle w:val="ModalContent"/>
-        <w:rPr>
-          <w:color w:val="802D20"/>
-        </w:rPr>
-      </w:pPr>
-      <w:r>
-        <w:t>[</w:t>
-      </w:r>
-      <w:r>
-        <w:t>/</w:t>
-      </w:r>
-      <w:r>
-        <w:t>m</w:t>
-      </w:r>
-      <w:r>
-        <w:t>odal_2</w:t>
-      </w:r>
-      <w:r>
-        <w:t>]</w:t>
-      </w:r>
-    </w:p>
-    <w:p>
-      <w:pPr>
-        <w:pStyle w:val="BodyHead"/>
-      </w:pPr>
-      <w:r>
-        <w:t>Sample Body Head</w:t>
-      </w:r>
-    </w:p>
-    <w:p>
-      <w:pPr>
-        <w:pStyle w:val="BodyNormal"/>
-        <w:rPr>
-          <w:rStyle w:val="TooltipTrigger"/>
-        </w:rPr>
-      </w:pPr>
-      <w:r>
-        <w:t>Sample text.</w:t>
-      </w:r>
-      <w:r>
-        <w:t xml:space="preserve"> </w:t>
-      </w:r>
-      <w:r>
-        <w:t>Sample text.</w:t>
-      </w:r>
-      <w:r>
-        <w:t xml:space="preserve"> </w:t>
-      </w:r>
-      <w:r>
-        <w:t>Sample text.</w:t>
-      </w:r>
-      <w:r>
-        <w:t xml:space="preserve"> </w:t>
-      </w:r>
-      <w:r>
-        <w:rPr>
-          <w:rStyle w:val="TooltipTrigger"/>
-        </w:rPr>
-        <w:t>Sample T</w:t>
-      </w:r>
-      <w:r>
-        <w:rPr>
-          <w:rStyle w:val="TooltipTrigger"/>
-        </w:rPr>
-        <w:t>ooltip</w:t>
-      </w:r>
-      <w:r>
-        <w:rPr>
-          <w:rStyle w:val="TooltipTrigger"/>
-        </w:rPr>
-        <w:t xml:space="preserve"> </w:t>
-      </w:r>
-      <w:proofErr w:type="gramStart"/>
-      <w:r>
-        <w:rPr>
-          <w:rStyle w:val="TooltipTrigger"/>
-        </w:rPr>
-        <w:t>Trigger</w:t>
-      </w:r>
-      <w:r>
-        <w:rPr>
-          <w:rStyle w:val="TooltipTrigger"/>
-          <w:b w:val="0"/>
-        </w:rPr>
-        <w:t>[</w:t>
-      </w:r>
-      <w:proofErr w:type="gramEnd"/>
-      <w:r>
-        <w:rPr>
-          <w:rStyle w:val="TooltipTrigger"/>
-          <w:b w:val="0"/>
-        </w:rPr>
-        <w:t xml:space="preserve">Sample </w:t>
-      </w:r>
-      <w:r>
-        <w:rPr>
-          <w:rStyle w:val="TooltipTrigger"/>
-          <w:b w:val="0"/>
-        </w:rPr>
-        <w:t>Tooltip Content. This is sample text for this.</w:t>
-      </w:r>
-      <w:r>
-        <w:rPr>
-          <w:rStyle w:val="TooltipTrigger"/>
-          <w:b w:val="0"/>
-        </w:rPr>
-        <w:t>]</w:t>
-      </w:r>
-      <w:r>
-        <w:rPr>
-          <w:rStyle w:val="TooltipTrigger"/>
-        </w:rPr>
-        <w:t xml:space="preserve"> </w:t>
-      </w:r>
-      <w:r>
-        <w:t>Sample text. Sample text. Sample text. Sample text.</w:t>
-      </w:r>
-    </w:p>
-    <w:p>
-      <w:pPr>
-        <w:widowControl/>
-        <w:suppressAutoHyphens w:val="0"/>
-        <w:rPr>
-          <w:rFonts w:ascii="Times New Roman" w:eastAsia="MS Mincho" w:hAnsi="Times New Roman"/>
-          <w:sz w:val="32"/>
-          <w:szCs w:val="20"/>
-        </w:rPr>
-      </w:pPr>
-      <w:r>
-        <w:br w:type="page"/>
-      </w:r>
-    </w:p>
-    <w:p>
-      <w:pPr>
-        <w:pStyle w:val="BHead"/>
-        <w:rPr>
-          <w:b/>
-        </w:rPr>
-      </w:pPr>
-      <w:r>
-        <w:lastRenderedPageBreak/>
-        <w:t>Special Game Feature</w:t>
-      </w:r>
-    </w:p>
-    <w:p>
-      <w:pPr>
-        <w:pStyle w:val="ModalVideo"/>
-      </w:pPr>
-      <w:proofErr w:type="gramStart"/>
-      <w:r>
-        <w:t>modal</w:t>
-      </w:r>
-      <w:proofErr w:type="gramEnd"/>
-      <w:r>
-        <w:t>_video_</w:t>
-      </w:r>
-      <w:r>
-        <w:t>fpofilename.mp4</w:t>
-      </w:r>
-    </w:p>
-    <w:p>
-      <w:pPr>
-        <w:pStyle w:val="BodyHead"/>
-        <w:rPr>
-          <w:b/>
-        </w:rPr>
-      </w:pPr>
-      <w:r>
-        <w:t>Sub feature</w:t>
-      </w:r>
-    </w:p>
-    <w:p>
-      <w:pPr>
-        <w:pStyle w:val="ModalImage"/>
-      </w:pPr>
-      <w:proofErr w:type="gramStart"/>
-      <w:r>
-        <w:t>modal</w:t>
-      </w:r>
-      <w:proofErr w:type="gramEnd"/>
-      <w:r>
-        <w:t>_image_</w:t>
-      </w:r>
-      <w:r>
-        <w:t>filename.jpg</w:t>
-      </w:r>
-    </w:p>
-    <w:p>
-      <w:pPr>
-        <w:pStyle w:val="BodyNormal"/>
-        <w:rPr>
-          <w:rFonts w:eastAsia="Cambria"/>
-          <w:lang w:eastAsia="en-US"/>
-        </w:rPr>
-      </w:pPr>
-      <w:r>
-        <w:t>Sample text.</w:t>
-      </w:r>
-    </w:p>
-    <w:p>
-      <w:pPr>
-        <w:pStyle w:val="BodyHead"/>
-      </w:pPr>
-      <w:r>
-        <w:t>Sub feature</w:t>
-      </w:r>
-    </w:p>
-    <w:p>
-      <w:pPr>
-        <w:pStyle w:val="ModalCarousel"/>
-      </w:pPr>
-      <w:proofErr w:type="gramStart"/>
-      <w:r>
-        <w:t>modal</w:t>
-      </w:r>
-      <w:proofErr w:type="gramEnd"/>
-      <w:r>
-        <w:t>_carousel_</w:t>
-      </w:r>
-      <w:r>
-        <w:t>filename.jpg</w:t>
-      </w:r>
-    </w:p>
-    <w:p>
-      <w:pPr>
-        <w:pStyle w:val="ModalCarousel"/>
-      </w:pPr>
-      <w:proofErr w:type="gramStart"/>
-      <w:r>
-        <w:t>modal</w:t>
-      </w:r>
-      <w:proofErr w:type="gramEnd"/>
-      <w:r>
-        <w:t>_carousel_</w:t>
-      </w:r>
-      <w:r>
-        <w:t>filename.jpg</w:t>
-      </w:r>
-    </w:p>
-    <w:p>
-      <w:pPr>
-        <w:pStyle w:val="ModalCarousel"/>
-      </w:pPr>
-      <w:proofErr w:type="gramStart"/>
-      <w:r>
-        <w:t>modal</w:t>
-      </w:r>
-      <w:proofErr w:type="gramEnd"/>
-      <w:r>
-        <w:t>_carousel_</w:t>
-      </w:r>
-      <w:r>
-        <w:t>filename.jpg</w:t>
-      </w:r>
-    </w:p>
-    <w:p>
-      <w:pPr>
-        <w:pStyle w:val="BodyNormal"/>
-      </w:pPr>
-      <w:r>
-        <w:t>Sample text.</w:t>
-      </w:r>
-    </w:p>
-    <w:p>
-      <w:pPr>
-        <w:pStyle w:val="BodyNormal"/>
-        <w:rPr>
-          <w:rStyle w:val="ExternalLink"/>
-        </w:rPr>
-      </w:pPr>
-      <w:r>
-        <w:rPr>
-          <w:rStyle w:val="ExternalLink"/>
-        </w:rPr>
-        <w:t xml:space="preserve">Click </w:t>
-      </w:r>
-      <w:proofErr w:type="gramStart"/>
-      <w:r>
-        <w:rPr>
-          <w:rStyle w:val="ExternalLink"/>
-        </w:rPr>
-        <w:t>Me[</w:t>
-      </w:r>
-      <w:proofErr w:type="gramEnd"/>
-      <w:r>
-        <w:rPr>
-          <w:rStyle w:val="ExternalLink"/>
-        </w:rPr>
-        <w:t>http://</w:t>
-      </w:r>
-      <w:r>
-        <w:rPr>
-          <w:rStyle w:val="ExternalLink"/>
-        </w:rPr>
-        <w:t>www.playstation.com]</w:t>
-      </w:r>
-    </w:p>
-    <w:p>
-      <w:pPr>
-        <w:pStyle w:val="AHead"/>
-        <w:sectPr>
-          <w:pgSz w:w="12240" w:h="15840"/>
-          <w:pgMar w:top="1440" w:right="1800" w:bottom="1440" w:left="1800" w:header="720" w:footer="720" w:gutter="0"/>
-          <w:cols w:space="720"/>
-        </w:sectPr>
-      </w:pPr>
-    </w:p>
-    <w:p>
-      <w:pPr>
-        <w:pStyle w:val="AHead"/>
-      </w:pPr>
-      <w:r>
-        <w:lastRenderedPageBreak/>
-        <w:t>Listed I</w:t>
-      </w:r>
-      <w:r>
-        <w:t>tems</w:t>
-      </w:r>
-      <w:r>
-        <w:t xml:space="preserve"> / column format</w:t>
-      </w:r>
-      <w:r>
-        <w:t xml:space="preserve"> (such as weapons or even characters)</w:t>
+        <w:t>Cats Dressed Ridiculously</w:t>
       </w:r>
     </w:p>
     <w:tbl>
@@ -1416,14 +2732,21 @@
             <w:pPr>
               <w:pStyle w:val="Image"/>
             </w:pPr>
-            <w:proofErr w:type="gramStart"/>
-            <w:r>
-              <w:t>image</w:t>
-            </w:r>
-            <w:proofErr w:type="gramEnd"/>
-            <w:r>
-              <w:t>_item1.jpg</w:t>
-            </w:r>
+            <w:hyperlink r:id="rId9" w:history="1">
+              <w:proofErr w:type="gramStart"/>
+              <w:r>
+                <w:t>image</w:t>
+              </w:r>
+              <w:proofErr w:type="gramEnd"/>
+              <w:r>
+                <w:t>_sushi_bag_cat.jpg</w:t>
+              </w:r>
+            </w:hyperlink>
+          </w:p>
+          <w:p>
+            <w:pPr>
+              <w:pStyle w:val="Image"/>
+            </w:pPr>
           </w:p>
         </w:tc>
         <w:tc>
@@ -1436,7 +2759,57 @@
               <w:pStyle w:val="BodyHead"/>
             </w:pPr>
             <w:r>
-              <w:t>Item 1</w:t>
+              <w:t>Sushi Cat</w:t>
+            </w:r>
+          </w:p>
+          <w:p>
+            <w:pPr>
+              <w:pStyle w:val="BodyNormal"/>
+            </w:pPr>
+            <w:r>
+              <w:t>Description of item.</w:t>
+            </w:r>
+          </w:p>
+        </w:tc>
+      </w:tr>
+      <w:tr>
+        <w:tc>
+          <w:tcPr>
+            <w:tcW w:w="3690" w:type="dxa"/>
+            <w:gridSpan w:val="5"/>
+          </w:tcPr>
+          <w:p>
+            <w:pPr>
+              <w:pStyle w:val="Image"/>
+            </w:pPr>
+            <w:hyperlink r:id="rId10" w:history="1">
+              <w:proofErr w:type="gramStart"/>
+              <w:r>
+                <w:t>image</w:t>
+              </w:r>
+              <w:proofErr w:type="gramEnd"/>
+              <w:r>
+                <w:t>_mushroom_kitten.jpg</w:t>
+              </w:r>
+            </w:hyperlink>
+          </w:p>
+          <w:p>
+            <w:pPr>
+              <w:pStyle w:val="BodyNormal"/>
+            </w:pPr>
+          </w:p>
+        </w:tc>
+        <w:tc>
+          <w:tcPr>
+            <w:tcW w:w="5166" w:type="dxa"/>
+            <w:gridSpan w:val="7"/>
+          </w:tcPr>
+          <w:p>
+            <w:pPr>
+              <w:pStyle w:val="BodyHead"/>
+            </w:pPr>
+            <w:r>
+              <w:t>Mushroom Kitten</w:t>
             </w:r>
           </w:p>
           <w:p>
@@ -1465,55 +2838,13 @@
             </w:r>
             <w:proofErr w:type="gramEnd"/>
             <w:r>
-              <w:t>_item2.jpg</w:t>
+              <w:t>_</w:t>
             </w:r>
-          </w:p>
-          <w:p>
-            <w:pPr>
-              <w:pStyle w:val="BodyNormal"/>
-            </w:pPr>
-          </w:p>
-        </w:tc>
-        <w:tc>
-          <w:tcPr>
-            <w:tcW w:w="5166" w:type="dxa"/>
-            <w:gridSpan w:val="7"/>
-          </w:tcPr>
-          <w:p>
-            <w:pPr>
-              <w:pStyle w:val="BodyHead"/>
-            </w:pPr>
             <w:r>
-              <w:t>Item 2</w:t>
+              <w:t>grumpy_princess</w:t>
             </w:r>
-          </w:p>
-          <w:p>
-            <w:pPr>
-              <w:pStyle w:val="BodyNormal"/>
-            </w:pPr>
             <w:r>
-              <w:t>Description of item.</w:t>
-            </w:r>
-          </w:p>
-        </w:tc>
-      </w:tr>
-      <w:tr>
-        <w:tc>
-          <w:tcPr>
-            <w:tcW w:w="3690" w:type="dxa"/>
-            <w:gridSpan w:val="5"/>
-          </w:tcPr>
-          <w:p>
-            <w:pPr>
-              <w:pStyle w:val="Image"/>
-            </w:pPr>
-            <w:proofErr w:type="gramStart"/>
-            <w:r>
-              <w:t>image</w:t>
-            </w:r>
-            <w:proofErr w:type="gramEnd"/>
-            <w:r>
-              <w:t>_item3.jpg</w:t>
+              <w:t>.jpg</w:t>
             </w:r>
           </w:p>
         </w:tc>
@@ -1527,7 +2858,7 @@
               <w:pStyle w:val="BodyHead"/>
             </w:pPr>
             <w:r>
-              <w:t>Item 3</w:t>
+              <w:t>Grumpy Princess Cat</w:t>
             </w:r>
           </w:p>
           <w:p>
@@ -1546,7 +2877,7 @@
         <w:pStyle w:val="BHead"/>
       </w:pPr>
       <w:r>
-        <w:t>Listed Items in Table Format</w:t>
+        <w:t>Here is a Table</w:t>
       </w:r>
     </w:p>
     <w:tbl>
@@ -1570,7 +2901,7 @@
               <w:pStyle w:val="BodyHead"/>
             </w:pPr>
             <w:r>
-              <w:t>Body Head</w:t>
+              <w:t>Column 1</w:t>
             </w:r>
           </w:p>
         </w:tc>
@@ -1583,7 +2914,7 @@
               <w:pStyle w:val="BodyHead"/>
             </w:pPr>
             <w:r>
-              <w:t>Body Head</w:t>
+              <w:t>Column 2</w:t>
             </w:r>
           </w:p>
         </w:tc>
@@ -1596,7 +2927,7 @@
               <w:pStyle w:val="BodyHead"/>
             </w:pPr>
             <w:r>
-              <w:t>Body Head</w:t>
+              <w:t>Column 3</w:t>
             </w:r>
           </w:p>
         </w:tc>
@@ -1611,7 +2942,7 @@
               <w:pStyle w:val="BodyNormal"/>
             </w:pPr>
             <w:r>
-              <w:t>Item #1</w:t>
+              <w:t>Meow</w:t>
             </w:r>
           </w:p>
         </w:tc>
@@ -1624,7 +2955,7 @@
               <w:pStyle w:val="BodyNormal"/>
             </w:pPr>
             <w:r>
-              <w:t>Item #1</w:t>
+              <w:t>Meow</w:t>
             </w:r>
           </w:p>
         </w:tc>
@@ -1637,7 +2968,7 @@
               <w:pStyle w:val="BodyNormal"/>
             </w:pPr>
             <w:r>
-              <w:t>Item #1</w:t>
+              <w:t>Meow</w:t>
             </w:r>
           </w:p>
         </w:tc>
@@ -1652,8 +2983,16 @@
               <w:pStyle w:val="BodyNormal"/>
             </w:pPr>
             <w:r>
-              <w:t>Item #1</w:t>
+              <w:t>Meow</w:t>
             </w:r>
+            <w:r>
+              <w:t xml:space="preserve"> </w:t>
+            </w:r>
+            <w:proofErr w:type="spellStart"/>
+            <w:r>
+              <w:t>Meow</w:t>
+            </w:r>
+            <w:proofErr w:type="spellEnd"/>
           </w:p>
         </w:tc>
         <w:tc>
@@ -1665,8 +3004,13 @@
               <w:pStyle w:val="BodyNormal"/>
             </w:pPr>
             <w:r>
-              <w:t>Item #1</w:t>
+              <w:t xml:space="preserve">Meow </w:t>
             </w:r>
+            <w:proofErr w:type="spellStart"/>
+            <w:r>
+              <w:t>Meow</w:t>
+            </w:r>
+            <w:proofErr w:type="spellEnd"/>
           </w:p>
         </w:tc>
         <w:tc>
@@ -1678,8 +3022,13 @@
               <w:pStyle w:val="BodyNormal"/>
             </w:pPr>
             <w:r>
-              <w:t>Item #1</w:t>
+              <w:t xml:space="preserve">Meow </w:t>
             </w:r>
+            <w:proofErr w:type="spellStart"/>
+            <w:r>
+              <w:t>Meow</w:t>
+            </w:r>
+            <w:proofErr w:type="spellEnd"/>
           </w:p>
         </w:tc>
       </w:tr>
@@ -1696,8 +3045,21 @@
               <w:pStyle w:val="BodyNormal"/>
             </w:pPr>
             <w:r>
-              <w:t>Item #1</w:t>
+              <w:t xml:space="preserve">Meow </w:t>
             </w:r>
+            <w:proofErr w:type="spellStart"/>
+            <w:r>
+              <w:t>Meow</w:t>
+            </w:r>
+            <w:proofErr w:type="spellEnd"/>
+            <w:r>
+              <w:t xml:space="preserve"> </w:t>
+            </w:r>
+            <w:proofErr w:type="spellStart"/>
+            <w:r>
+              <w:t>Meow</w:t>
+            </w:r>
+            <w:proofErr w:type="spellEnd"/>
           </w:p>
         </w:tc>
         <w:tc>
@@ -1709,8 +3071,21 @@
               <w:pStyle w:val="BodyNormal"/>
             </w:pPr>
             <w:r>
-              <w:t>Item #1</w:t>
+              <w:t xml:space="preserve">Meow </w:t>
             </w:r>
+            <w:proofErr w:type="spellStart"/>
+            <w:r>
+              <w:t>Meow</w:t>
+            </w:r>
+            <w:proofErr w:type="spellEnd"/>
+            <w:r>
+              <w:t xml:space="preserve"> </w:t>
+            </w:r>
+            <w:proofErr w:type="spellStart"/>
+            <w:r>
+              <w:t>Meow</w:t>
+            </w:r>
+            <w:proofErr w:type="spellEnd"/>
           </w:p>
         </w:tc>
         <w:tc>
@@ -1722,8 +3097,21 @@
               <w:pStyle w:val="BodyNormal"/>
             </w:pPr>
             <w:r>
-              <w:t>Item #1</w:t>
+              <w:t xml:space="preserve">Meow </w:t>
             </w:r>
+            <w:proofErr w:type="spellStart"/>
+            <w:r>
+              <w:t>Meow</w:t>
+            </w:r>
+            <w:proofErr w:type="spellEnd"/>
+            <w:r>
+              <w:t xml:space="preserve"> </w:t>
+            </w:r>
+            <w:proofErr w:type="spellStart"/>
+            <w:r>
+              <w:t>Meow</w:t>
+            </w:r>
+            <w:proofErr w:type="spellEnd"/>
           </w:p>
         </w:tc>
       </w:tr>
@@ -1760,29 +3148,240 @@
         <w:pStyle w:val="BodyNormal"/>
       </w:pPr>
       <w:r>
-        <w:t xml:space="preserve">Legal lines </w:t>
-      </w:r>
-      <w:r>
-        <w:t xml:space="preserve">and rating </w:t>
-      </w:r>
-      <w:r>
-        <w:t>are placed here.</w:t>
+        <w:t xml:space="preserve">Kitty </w:t>
+      </w:r>
+      <w:proofErr w:type="spellStart"/>
+      <w:r>
+        <w:t>ipsum</w:t>
+      </w:r>
+      <w:proofErr w:type="spellEnd"/>
+      <w:r>
+        <w:t xml:space="preserve"> dolor sit </w:t>
+      </w:r>
+      <w:proofErr w:type="spellStart"/>
+      <w:r>
+        <w:t>amet</w:t>
+      </w:r>
+      <w:proofErr w:type="spellEnd"/>
+      <w:r>
+        <w:t xml:space="preserve">, judging you attack eat the grass climb the curtains, rip the couch give me fish leap feed me sleep on your keyboard bat scratched hiss. Climb the curtains sniff sleep in the sink sniff, scratched attack sleep in the sink puking jump sleep in the sink claw. Biting shed everywhere eat meow claw toss the </w:t>
+      </w:r>
+      <w:proofErr w:type="spellStart"/>
+      <w:r>
+        <w:t>mousie</w:t>
+      </w:r>
+      <w:proofErr w:type="spellEnd"/>
+      <w:r>
+        <w:t xml:space="preserve">, purr jump on the table run stretching attack your ankles litter box. Sleep on your face puking judging you attack sniff, eat lay down in your way shed everywhere purr meow stuck in a tree lay down in your way. Attack your ankles hairball chase the red dot sleep on your face kittens, run I don't like that food litter box lick puking hiss lay down in your way. Eat give me fish run </w:t>
+      </w:r>
+      <w:proofErr w:type="spellStart"/>
+      <w:r>
+        <w:t>zzz</w:t>
+      </w:r>
+      <w:proofErr w:type="spellEnd"/>
+      <w:r>
+        <w:t xml:space="preserve">, </w:t>
+      </w:r>
+      <w:proofErr w:type="spellStart"/>
+      <w:r>
+        <w:t>zzz</w:t>
+      </w:r>
+      <w:proofErr w:type="spellEnd"/>
+      <w:r>
+        <w:t xml:space="preserve"> chase the red dot I don't like that food sniff judging you hairball rip the couch. Stuck in a tree lay down in your way sniff hairball lick, leap attack your ankles </w:t>
+      </w:r>
+      <w:proofErr w:type="spellStart"/>
+      <w:r>
+        <w:t>zzz</w:t>
+      </w:r>
+      <w:proofErr w:type="spellEnd"/>
+      <w:r>
+        <w:t xml:space="preserve"> meow catnip. Litter box puking scratched attack your ankles stuck in a tree run, stretching </w:t>
+      </w:r>
+      <w:proofErr w:type="spellStart"/>
+      <w:r>
+        <w:t>zzz</w:t>
+      </w:r>
+      <w:proofErr w:type="spellEnd"/>
+      <w:r>
+        <w:t xml:space="preserve"> hairball biting.</w:t>
+      </w:r>
+    </w:p>
+    <w:p>
+      <w:pPr>
+        <w:pStyle w:val="BodyNormal"/>
+      </w:pPr>
+      <w:proofErr w:type="spellStart"/>
+      <w:r>
+        <w:t>Chuf</w:t>
+      </w:r>
+      <w:proofErr w:type="spellEnd"/>
+      <w:r>
+        <w:t xml:space="preserve"> run hairball claw purr shed everywhere, hiss leap rip the couch sleep in the sink kittens. </w:t>
+      </w:r>
+      <w:proofErr w:type="spellStart"/>
+      <w:r>
+        <w:t>Zzz</w:t>
+      </w:r>
+      <w:proofErr w:type="spellEnd"/>
+      <w:r>
+        <w:t xml:space="preserve"> purr claw eat, eat the grass meow hiss kittens fluffy fur scratched jump shed everywhere. Purr stuck in a tree attack chase the red dot I don't like that food hiss, kittens sniff bat biting. Stretching chase the red dot stretching meow, </w:t>
+      </w:r>
+      <w:proofErr w:type="gramStart"/>
+      <w:r>
+        <w:t>leap stretching</w:t>
+      </w:r>
+      <w:proofErr w:type="gramEnd"/>
+      <w:r>
+        <w:t xml:space="preserve"> puking eat the grass give me fish kittens give me fish. Bat </w:t>
+      </w:r>
+      <w:proofErr w:type="spellStart"/>
+      <w:r>
+        <w:t>bat</w:t>
+      </w:r>
+      <w:proofErr w:type="spellEnd"/>
+      <w:r>
+        <w:t xml:space="preserve"> </w:t>
+      </w:r>
+      <w:proofErr w:type="spellStart"/>
+      <w:r>
+        <w:t>chuf</w:t>
+      </w:r>
+      <w:proofErr w:type="spellEnd"/>
+      <w:r>
+        <w:t xml:space="preserve"> jump on the table, bat scratched I don't like that food scratched litter box tail flick. Sleep in the sink lick biting kittens jump on the table, I don't like that food hairball bat I don't like that food sleep on your keyboard sleep on your face. Jump bat </w:t>
+      </w:r>
+      <w:proofErr w:type="spellStart"/>
+      <w:r>
+        <w:t>zzz</w:t>
+      </w:r>
+      <w:proofErr w:type="spellEnd"/>
+      <w:r>
+        <w:t xml:space="preserve"> jump, catnip scratched litter box run chase the red dot eat. Kittens catnip purr scratched </w:t>
+      </w:r>
+      <w:proofErr w:type="spellStart"/>
+      <w:r>
+        <w:t>scratched</w:t>
+      </w:r>
+      <w:proofErr w:type="spellEnd"/>
+      <w:r>
+        <w:t>, fluffy fur jump climb the curtains puking sleep in the sink lick.</w:t>
+      </w:r>
+    </w:p>
+    <w:p>
+      <w:pPr>
+        <w:pStyle w:val="BodyNormal"/>
+      </w:pPr>
+      <w:r>
+        <w:t xml:space="preserve">Jump attack your ankles I don't like that food attack, lick catnip leap biting litter box stuck in a tree. Chase the red dot tail flick purr stuck in a tree sleep on your face chase the red dot, leap eat the grass scratched I don't like that food claw </w:t>
+      </w:r>
+      <w:proofErr w:type="spellStart"/>
+      <w:r>
+        <w:t>chuf</w:t>
+      </w:r>
+      <w:proofErr w:type="spellEnd"/>
+      <w:r>
+        <w:t xml:space="preserve">. Run hairball feed me lay down in your way, purr meow bat fluffy fur feed me purr. Eat sleep on your keyboard sunbathe I don't like that food lay down in your way sleep in the sink, hiss leap </w:t>
+      </w:r>
+      <w:proofErr w:type="spellStart"/>
+      <w:r>
+        <w:t>leap</w:t>
+      </w:r>
+      <w:proofErr w:type="spellEnd"/>
+      <w:r>
+        <w:t xml:space="preserve"> litter box sleep on your keyboard attack your ankles. Litter box tail flick attack feed </w:t>
+      </w:r>
+      <w:proofErr w:type="gramStart"/>
+      <w:r>
+        <w:t>me,</w:t>
+      </w:r>
+      <w:proofErr w:type="gramEnd"/>
+      <w:r>
+        <w:t xml:space="preserve"> I don't like that food sleep in the sink give me fish fluffy fur </w:t>
+      </w:r>
+      <w:proofErr w:type="spellStart"/>
+      <w:r>
+        <w:t>chuf</w:t>
+      </w:r>
+      <w:proofErr w:type="spellEnd"/>
+      <w:r>
+        <w:t xml:space="preserve"> sniff hiss. Give me fish hairball </w:t>
+      </w:r>
+      <w:proofErr w:type="spellStart"/>
+      <w:r>
+        <w:t>chuf</w:t>
+      </w:r>
+      <w:proofErr w:type="spellEnd"/>
+      <w:r>
+        <w:t xml:space="preserve"> bat, shed everywhere sleep on your keyboard kittens </w:t>
+      </w:r>
+      <w:proofErr w:type="spellStart"/>
+      <w:r>
+        <w:t>chuf</w:t>
+      </w:r>
+      <w:proofErr w:type="spellEnd"/>
+      <w:r>
+        <w:t xml:space="preserve"> sleep on your keyboard knock over the lamp </w:t>
+      </w:r>
+      <w:proofErr w:type="spellStart"/>
+      <w:r>
+        <w:t>chuf</w:t>
+      </w:r>
+      <w:proofErr w:type="spellEnd"/>
+      <w:r>
+        <w:t xml:space="preserve">. Feed me stretching hiss hairball lick, stuck in a tree purr jump on the table purr shed everywhere sleep in the sink. Stretching kittens claw climb the curtains, sleep on your face fluffy fur toss the </w:t>
+      </w:r>
+      <w:proofErr w:type="spellStart"/>
+      <w:r>
+        <w:t>mousie</w:t>
+      </w:r>
+      <w:proofErr w:type="spellEnd"/>
+      <w:r>
+        <w:t xml:space="preserve"> sleep on your face hiss toss the </w:t>
+      </w:r>
+      <w:proofErr w:type="spellStart"/>
+      <w:r>
+        <w:t>mousie</w:t>
+      </w:r>
+      <w:proofErr w:type="spellEnd"/>
+      <w:r>
+        <w:t>.</w:t>
+      </w:r>
+    </w:p>
+    <w:p>
+      <w:pPr>
+        <w:pStyle w:val="BodyNormal"/>
+      </w:pPr>
+      <w:r>
+        <w:t xml:space="preserve">Run jump on the table hiss kittens, jump on the table I don't like that food attack your ankles sleep on your keyboard lick </w:t>
+      </w:r>
+      <w:proofErr w:type="spellStart"/>
+      <w:r>
+        <w:t>zzz</w:t>
+      </w:r>
+      <w:proofErr w:type="spellEnd"/>
+      <w:r>
+        <w:t xml:space="preserve"> run. Chase the red dot shed everywhere sleep on your keyboard give me fish sleep on your face give me fish, claw leap give me fish purr. Attack your ankles eat hairball fluffy fur litter box, sniff sleep in the sink sunbathe leap litter box sunbathe. I don't like that food litter box hairball sleep in the sink knock over the lamp, give me fish eat meow sleep in the sink stuck in a tree. Run fluffy fur shed everywhere eat, kittens litter box fluffy fur leap shed everywhere leap litter box. Judging you sleep on your keyboard jump on the table scratched, I don't like that food jump climb the curtains sniff rip the couch judging you attack meow.</w:t>
       </w:r>
     </w:p>
     <w:p>
       <w:pPr>
         <w:pStyle w:val="Image"/>
       </w:pPr>
-      <w:proofErr w:type="spellStart"/>
-      <w:proofErr w:type="gramStart"/>
-      <w:r>
-        <w:t>image</w:t>
-      </w:r>
-      <w:proofErr w:type="gramEnd"/>
-      <w:r>
-        <w:t>_esrbrating.svg</w:t>
-      </w:r>
-      <w:proofErr w:type="spellEnd"/>
+      <w:r>
+        <w:t>image_</w:t>
+      </w:r>
+      <w:r>
+        <w:t>esrb</w:t>
+      </w:r>
+      <w:r>
+        <w:t>.</w:t>
+      </w:r>
+      <w:r>
+        <w:t>png</w:t>
+      </w:r>
+      <w:bookmarkStart w:id="1" w:name="_GoBack"/>
+      <w:bookmarkEnd w:id="1"/>
     </w:p>
     <w:sectPr>
       <w:pgSz w:w="12240" w:h="15840"/>
@@ -2323,7 +3922,9 @@
     </w:rPrDefault>
     <w:pPrDefault/>
   </w:docDefaults>
-  <w:latentStyles w:defLockedState="0" w:defUIPriority="0" w:defSemiHidden="0" w:defUnhideWhenUsed="0" w:defQFormat="0" w:count="276"/>
+  <w:latentStyles w:defLockedState="0" w:defUIPriority="0" w:defSemiHidden="0" w:defUnhideWhenUsed="0" w:defQFormat="0" w:count="276">
+    <w:lsdException w:name="Normal (Web)" w:uiPriority="99"/>
+  </w:latentStyles>
   <w:style w:type="paragraph" w:default="1" w:styleId="Normal">
     <w:name w:val="Normal"/>
     <w:rsid w:val="004747BC"/>
@@ -2364,7 +3965,6 @@
   <w:style w:type="character" w:default="1" w:styleId="DefaultParagraphFont">
     <w:name w:val="Default Paragraph Font"/>
     <w:uiPriority w:val="1"/>
-    <w:semiHidden/>
     <w:unhideWhenUsed/>
   </w:style>
   <w:style w:type="table" w:default="1" w:styleId="TableNormal">
@@ -2879,6 +4479,24 @@
       <w:sz w:val="20"/>
       <w:szCs w:val="20"/>
       <w:lang w:eastAsia="ar-SA"/>
+    </w:rPr>
+  </w:style>
+  <w:style w:type="paragraph" w:styleId="NormalWeb">
+    <w:name w:val="Normal (Web)"/>
+    <w:basedOn w:val="Normal"/>
+    <w:uiPriority w:val="99"/>
+    <w:unhideWhenUsed/>
+    <w:rsid w:val="00D35C3D"/>
+    <w:pPr>
+      <w:widowControl/>
+      <w:suppressAutoHyphens w:val="0"/>
+      <w:spacing w:before="100" w:beforeAutospacing="1" w:after="100" w:afterAutospacing="1"/>
+    </w:pPr>
+    <w:rPr>
+      <w:rFonts w:eastAsia="Cambria"/>
+      <w:sz w:val="20"/>
+      <w:szCs w:val="20"/>
+      <w:lang w:eastAsia="en-US"/>
     </w:rPr>
   </w:style>
 </w:styles>

</xml_diff>